<commit_message>
Assignment 3 - v2
</commit_message>
<xml_diff>
--- a/Assignment 3/Exercise 3 - Group 16 (task 1 and 2).docx
+++ b/Assignment 3/Exercise 3 - Group 16 (task 1 and 2).docx
@@ -49,17 +49,7 @@
           <w:szCs w:val="48"/>
           <w:lang w:val="en-US"/>
         </w:rPr>
-        <w:t xml:space="preserve">EXERCISE </w:t>
-      </w:r>
-      <w:r>
-        <w:rPr>
-          <w:b/>
-          <w:bCs/>
-          <w:sz w:val="48"/>
-          <w:szCs w:val="48"/>
-          <w:lang w:val="en-US"/>
-        </w:rPr>
-        <w:t>3</w:t>
+        <w:t>EXERCISE 3</w:t>
       </w:r>
     </w:p>
     <w:p>
@@ -632,7 +622,27 @@
           <w:sz w:val="22"/>
           <w:szCs w:val="22"/>
         </w:rPr>
-        <w:t xml:space="preserve">Name these </w:t>
+        <w:t xml:space="preserve">Name </w:t>
+      </w:r>
+      <w:proofErr w:type="spellStart"/>
+      <w:r>
+        <w:rPr>
+          <w:rFonts w:ascii="Arial" w:hAnsi="Arial" w:cs="Arial"/>
+          <w:color w:val="FF0000"/>
+          <w:sz w:val="22"/>
+          <w:szCs w:val="22"/>
+        </w:rPr>
+        <w:t>these</w:t>
+      </w:r>
+      <w:proofErr w:type="spellEnd"/>
+      <w:r>
+        <w:rPr>
+          <w:rFonts w:ascii="Arial" w:hAnsi="Arial" w:cs="Arial"/>
+          <w:color w:val="FF0000"/>
+          <w:sz w:val="22"/>
+          <w:szCs w:val="22"/>
+        </w:rPr>
+        <w:t xml:space="preserve"> </w:t>
       </w:r>
       <w:proofErr w:type="spellStart"/>
       <w:r>
@@ -829,6 +839,7 @@
       <w:r>
         <w:rPr>
           <w:rFonts w:ascii="Arial" w:eastAsiaTheme="minorEastAsia" w:hAnsi="Arial" w:cs="Arial"/>
+          <w:noProof/>
           <w:sz w:val="22"/>
           <w:szCs w:val="22"/>
           <w:lang w:val="en-US"/>
@@ -939,6 +950,7 @@
           <w:rFonts w:ascii="Arial" w:hAnsi="Arial" w:cs="Arial"/>
           <w:sz w:val="22"/>
           <w:szCs w:val="22"/>
+          <w:lang w:val="en-US"/>
         </w:rPr>
       </w:pPr>
       <w:r>
@@ -958,6 +970,7 @@
           <w:rFonts w:ascii="Arial" w:hAnsi="Arial" w:cs="Arial"/>
           <w:sz w:val="22"/>
           <w:szCs w:val="22"/>
+          <w:lang w:val="en-US"/>
         </w:rPr>
       </w:pPr>
     </w:p>
@@ -973,6 +986,7 @@
           <w:color w:val="FF0000"/>
           <w:sz w:val="22"/>
           <w:szCs w:val="22"/>
+          <w:lang w:val="en-US"/>
         </w:rPr>
       </w:pPr>
       <w:r>
@@ -985,7 +999,6 @@
         </w:rPr>
         <w:t xml:space="preserve">How would the figure below change if wo is </w:t>
       </w:r>
-      <w:proofErr w:type="gramStart"/>
       <w:r>
         <w:rPr>
           <w:rFonts w:ascii="Arial" w:hAnsi="Arial" w:cs="Arial"/>
@@ -994,10 +1007,12 @@
           <w:szCs w:val="22"/>
           <w:lang w:val="en-US"/>
         </w:rPr>
-        <w:t>halved ?</w:t>
-      </w:r>
-      <w:proofErr w:type="gramEnd"/>
-      <w:r>
+        <w:t>halved?</w:t>
+      </w:r>
+    </w:p>
+    <w:p>
+      <w:pPr>
+        <w:pStyle w:val="ListParagraph"/>
         <w:rPr>
           <w:rFonts w:ascii="Arial" w:hAnsi="Arial" w:cs="Arial"/>
           <w:color w:val="FF0000"/>
@@ -1005,8 +1020,566 @@
           <w:szCs w:val="22"/>
           <w:lang w:val="en-US"/>
         </w:rPr>
-        <w:t>:</w:t>
-      </w:r>
+      </w:pPr>
+    </w:p>
+    <w:p>
+      <w:pPr>
+        <w:pStyle w:val="ListParagraph"/>
+        <w:rPr>
+          <w:rFonts w:ascii="Arial" w:hAnsi="Arial" w:cs="Arial"/>
+          <w:sz w:val="22"/>
+          <w:szCs w:val="22"/>
+          <w:lang w:val="en-US"/>
+        </w:rPr>
+      </w:pPr>
+      <w:r>
+        <w:rPr>
+          <w:rFonts w:ascii="Arial" w:hAnsi="Arial" w:cs="Arial"/>
+          <w:sz w:val="22"/>
+          <w:szCs w:val="22"/>
+          <w:lang w:val="en-US"/>
+        </w:rPr>
+        <w:t>The separating line in the figure corresponds to the equation of the decision boundary:</w:t>
+      </w:r>
+    </w:p>
+    <w:p>
+      <w:pPr>
+        <w:pStyle w:val="ListParagraph"/>
+        <w:rPr>
+          <w:rFonts w:ascii="Arial" w:hAnsi="Arial" w:cs="Arial"/>
+          <w:sz w:val="22"/>
+          <w:szCs w:val="22"/>
+          <w:lang w:val="en-US"/>
+        </w:rPr>
+      </w:pPr>
+      <m:oMathPara>
+        <m:oMath>
+          <m:r>
+            <w:rPr>
+              <w:rFonts w:ascii="Cambria Math" w:hAnsi="Cambria Math" w:cs="Arial"/>
+              <w:sz w:val="22"/>
+              <w:szCs w:val="22"/>
+              <w:lang w:val="en-US"/>
+            </w:rPr>
+            <m:t>y</m:t>
+          </m:r>
+          <m:d>
+            <m:dPr>
+              <m:ctrlPr>
+                <w:rPr>
+                  <w:rFonts w:ascii="Cambria Math" w:hAnsi="Cambria Math" w:cs="Arial"/>
+                  <w:i/>
+                  <w:sz w:val="22"/>
+                  <w:szCs w:val="22"/>
+                  <w:lang w:val="en-US"/>
+                </w:rPr>
+              </m:ctrlPr>
+            </m:dPr>
+            <m:e>
+              <m:r>
+                <w:rPr>
+                  <w:rFonts w:ascii="Cambria Math" w:hAnsi="Cambria Math" w:cs="Arial"/>
+                  <w:sz w:val="22"/>
+                  <w:szCs w:val="22"/>
+                  <w:lang w:val="en-US"/>
+                </w:rPr>
+                <m:t>x</m:t>
+              </m:r>
+            </m:e>
+          </m:d>
+          <m:r>
+            <w:rPr>
+              <w:rFonts w:ascii="Cambria Math" w:hAnsi="Cambria Math" w:cs="Arial"/>
+              <w:sz w:val="22"/>
+              <w:szCs w:val="22"/>
+              <w:lang w:val="en-US"/>
+            </w:rPr>
+            <m:t>=</m:t>
+          </m:r>
+          <m:sSub>
+            <m:sSubPr>
+              <m:ctrlPr>
+                <w:rPr>
+                  <w:rFonts w:ascii="Cambria Math" w:hAnsi="Cambria Math" w:cs="Arial"/>
+                  <w:i/>
+                  <w:sz w:val="22"/>
+                  <w:szCs w:val="22"/>
+                  <w:lang w:val="en-US"/>
+                </w:rPr>
+              </m:ctrlPr>
+            </m:sSubPr>
+            <m:e>
+              <m:r>
+                <w:rPr>
+                  <w:rFonts w:ascii="Cambria Math" w:hAnsi="Cambria Math" w:cs="Arial"/>
+                  <w:sz w:val="22"/>
+                  <w:szCs w:val="22"/>
+                  <w:lang w:val="en-US"/>
+                </w:rPr>
+                <m:t>w</m:t>
+              </m:r>
+            </m:e>
+            <m:sub>
+              <m:r>
+                <w:rPr>
+                  <w:rFonts w:ascii="Cambria Math" w:hAnsi="Cambria Math" w:cs="Arial"/>
+                  <w:sz w:val="22"/>
+                  <w:szCs w:val="22"/>
+                  <w:lang w:val="en-US"/>
+                </w:rPr>
+                <m:t>1</m:t>
+              </m:r>
+            </m:sub>
+          </m:sSub>
+          <m:r>
+            <w:rPr>
+              <w:rFonts w:ascii="Cambria Math" w:hAnsi="Cambria Math" w:cs="Arial"/>
+              <w:sz w:val="22"/>
+              <w:szCs w:val="22"/>
+              <w:lang w:val="en-US"/>
+            </w:rPr>
+            <m:t>*x+</m:t>
+          </m:r>
+          <m:sSub>
+            <m:sSubPr>
+              <m:ctrlPr>
+                <w:rPr>
+                  <w:rFonts w:ascii="Cambria Math" w:hAnsi="Cambria Math" w:cs="Arial"/>
+                  <w:i/>
+                  <w:sz w:val="22"/>
+                  <w:szCs w:val="22"/>
+                  <w:lang w:val="en-US"/>
+                </w:rPr>
+              </m:ctrlPr>
+            </m:sSubPr>
+            <m:e>
+              <m:r>
+                <w:rPr>
+                  <w:rFonts w:ascii="Cambria Math" w:hAnsi="Cambria Math" w:cs="Arial"/>
+                  <w:sz w:val="22"/>
+                  <w:szCs w:val="22"/>
+                  <w:lang w:val="en-US"/>
+                </w:rPr>
+                <m:t>w</m:t>
+              </m:r>
+            </m:e>
+            <m:sub>
+              <m:r>
+                <w:rPr>
+                  <w:rFonts w:ascii="Cambria Math" w:hAnsi="Cambria Math" w:cs="Arial"/>
+                  <w:sz w:val="22"/>
+                  <w:szCs w:val="22"/>
+                  <w:lang w:val="en-US"/>
+                </w:rPr>
+                <m:t>0</m:t>
+              </m:r>
+            </m:sub>
+          </m:sSub>
+        </m:oMath>
+      </m:oMathPara>
+    </w:p>
+    <w:p>
+      <w:pPr>
+        <w:pStyle w:val="ListParagraph"/>
+        <w:rPr>
+          <w:rFonts w:ascii="Arial" w:hAnsi="Arial" w:cs="Arial"/>
+          <w:sz w:val="22"/>
+          <w:szCs w:val="22"/>
+          <w:lang w:val="en-US"/>
+        </w:rPr>
+      </w:pPr>
+    </w:p>
+    <w:p>
+      <w:pPr>
+        <w:pStyle w:val="ListParagraph"/>
+        <w:jc w:val="both"/>
+        <w:rPr>
+          <w:rFonts w:ascii="Arial" w:hAnsi="Arial" w:cs="Arial"/>
+          <w:sz w:val="22"/>
+          <w:szCs w:val="22"/>
+          <w:lang w:val="en-US"/>
+        </w:rPr>
+      </w:pPr>
+      <w:r>
+        <w:rPr>
+          <w:rFonts w:ascii="Arial" w:hAnsi="Arial" w:cs="Arial"/>
+          <w:sz w:val="22"/>
+          <w:szCs w:val="22"/>
+          <w:lang w:val="en-US"/>
+        </w:rPr>
+        <w:t xml:space="preserve">When w0 halved, the intercept of the line on the </w:t>
+      </w:r>
+      <w:r>
+        <w:rPr>
+          <w:rFonts w:ascii="Arial" w:hAnsi="Arial" w:cs="Arial"/>
+          <w:sz w:val="22"/>
+          <w:szCs w:val="22"/>
+          <w:lang w:val="en-US"/>
+        </w:rPr>
+        <w:t>x</w:t>
+      </w:r>
+      <w:r>
+        <w:rPr>
+          <w:rFonts w:ascii="Arial" w:hAnsi="Arial" w:cs="Arial"/>
+          <w:sz w:val="22"/>
+          <w:szCs w:val="22"/>
+          <w:lang w:val="en-US"/>
+        </w:rPr>
+        <w:t>​ plane changes. Specifically:</w:t>
+      </w:r>
+    </w:p>
+    <w:p>
+      <w:pPr>
+        <w:pStyle w:val="ListParagraph"/>
+        <w:jc w:val="both"/>
+        <w:rPr>
+          <w:rFonts w:ascii="Arial" w:hAnsi="Arial" w:cs="Arial"/>
+          <w:sz w:val="22"/>
+          <w:szCs w:val="22"/>
+          <w:lang w:val="en-US"/>
+        </w:rPr>
+      </w:pPr>
+      <w:r>
+        <w:rPr>
+          <w:rFonts w:ascii="Arial" w:hAnsi="Arial" w:cs="Arial"/>
+          <w:sz w:val="22"/>
+          <w:szCs w:val="22"/>
+          <w:lang w:val="en-US"/>
+        </w:rPr>
+        <w:t>W0</w:t>
+      </w:r>
+      <w:r>
+        <w:rPr>
+          <w:rFonts w:ascii="Arial" w:hAnsi="Arial" w:cs="Arial"/>
+          <w:sz w:val="22"/>
+          <w:szCs w:val="22"/>
+          <w:lang w:val="en-US"/>
+        </w:rPr>
+        <w:t xml:space="preserve"> affects the position of the decision boundary but </w:t>
+      </w:r>
+      <w:r>
+        <w:rPr>
+          <w:rFonts w:ascii="Arial" w:hAnsi="Arial" w:cs="Arial"/>
+          <w:b/>
+          <w:bCs/>
+          <w:sz w:val="22"/>
+          <w:szCs w:val="22"/>
+          <w:lang w:val="en-US"/>
+        </w:rPr>
+        <w:t>not its orientation</w:t>
+      </w:r>
+      <w:r>
+        <w:rPr>
+          <w:rFonts w:ascii="Arial" w:hAnsi="Arial" w:cs="Arial"/>
+          <w:sz w:val="22"/>
+          <w:szCs w:val="22"/>
+          <w:lang w:val="en-US"/>
+        </w:rPr>
+        <w:t>, as the weights w1​​ determine the slope.</w:t>
+      </w:r>
+    </w:p>
+    <w:p>
+      <w:pPr>
+        <w:pStyle w:val="ListParagraph"/>
+        <w:rPr>
+          <w:rFonts w:ascii="Arial" w:hAnsi="Arial" w:cs="Arial"/>
+          <w:sz w:val="22"/>
+          <w:szCs w:val="22"/>
+          <w:lang w:val="en-US"/>
+        </w:rPr>
+      </w:pPr>
+    </w:p>
+    <w:p>
+      <w:pPr>
+        <w:pStyle w:val="ListParagraph"/>
+        <w:numPr>
+          <w:ilvl w:val="0"/>
+          <w:numId w:val="9"/>
+        </w:numPr>
+        <w:rPr>
+          <w:rFonts w:ascii="Arial" w:hAnsi="Arial" w:cs="Arial"/>
+          <w:sz w:val="22"/>
+          <w:szCs w:val="22"/>
+          <w:lang w:val="en-US"/>
+        </w:rPr>
+      </w:pPr>
+      <w:r>
+        <w:rPr>
+          <w:rFonts w:ascii="Arial" w:hAnsi="Arial" w:cs="Arial"/>
+          <w:sz w:val="22"/>
+          <w:szCs w:val="22"/>
+          <w:lang w:val="en-US"/>
+        </w:rPr>
+        <w:t xml:space="preserve">The absolute value of </w:t>
+      </w:r>
+      <w:r>
+        <w:rPr>
+          <w:rFonts w:ascii="Arial" w:hAnsi="Arial" w:cs="Arial"/>
+          <w:sz w:val="22"/>
+          <w:szCs w:val="22"/>
+          <w:lang w:val="en-US"/>
+        </w:rPr>
+        <w:t>X</w:t>
+      </w:r>
+      <w:r>
+        <w:rPr>
+          <w:rFonts w:ascii="Arial" w:hAnsi="Arial" w:cs="Arial"/>
+          <w:sz w:val="22"/>
+          <w:szCs w:val="22"/>
+          <w:lang w:val="en-US"/>
+        </w:rPr>
+        <w:t xml:space="preserve">​ increases, meaning the intercept moves further away from the origin. The boundary shifts outward along the direction normal to </w:t>
+      </w:r>
+      <w:r>
+        <w:rPr>
+          <w:rFonts w:ascii="Arial" w:hAnsi="Arial" w:cs="Arial"/>
+          <w:sz w:val="22"/>
+          <w:szCs w:val="22"/>
+          <w:lang w:val="en-US"/>
+        </w:rPr>
+        <w:t>w1</w:t>
+      </w:r>
+      <w:r>
+        <w:rPr>
+          <w:rFonts w:ascii="Arial" w:hAnsi="Arial" w:cs="Arial"/>
+          <w:sz w:val="22"/>
+          <w:szCs w:val="22"/>
+          <w:lang w:val="en-US"/>
+        </w:rPr>
+        <w:t>​.</w:t>
+      </w:r>
+    </w:p>
+    <w:p>
+      <w:pPr>
+        <w:pStyle w:val="ListParagraph"/>
+        <w:numPr>
+          <w:ilvl w:val="0"/>
+          <w:numId w:val="9"/>
+        </w:numPr>
+        <w:rPr>
+          <w:rFonts w:ascii="Arial" w:hAnsi="Arial" w:cs="Arial"/>
+          <w:sz w:val="22"/>
+          <w:szCs w:val="22"/>
+          <w:lang w:val="en-US"/>
+        </w:rPr>
+      </w:pPr>
+      <w:r>
+        <w:rPr>
+          <w:rFonts w:ascii="Arial" w:hAnsi="Arial" w:cs="Arial"/>
+          <w:sz w:val="22"/>
+          <w:szCs w:val="22"/>
+          <w:lang w:val="en-US"/>
+        </w:rPr>
+        <w:t xml:space="preserve">Since </w:t>
+      </w:r>
+      <w:r>
+        <w:rPr>
+          <w:rFonts w:ascii="Arial" w:hAnsi="Arial" w:cs="Arial"/>
+          <w:sz w:val="22"/>
+          <w:szCs w:val="22"/>
+          <w:lang w:val="en-US"/>
+        </w:rPr>
+        <w:t>w1</w:t>
+      </w:r>
+      <w:r>
+        <w:rPr>
+          <w:rFonts w:ascii="Arial" w:hAnsi="Arial" w:cs="Arial"/>
+          <w:sz w:val="22"/>
+          <w:szCs w:val="22"/>
+          <w:lang w:val="en-US"/>
+        </w:rPr>
+        <w:t>​ remains unchanged, the slope of the decision boundary does not change. Thus, the boundary retains its orientation, and only its position is affected.</w:t>
+      </w:r>
+    </w:p>
+    <w:p>
+      <w:pPr>
+        <w:pStyle w:val="ListParagraph"/>
+        <w:numPr>
+          <w:ilvl w:val="0"/>
+          <w:numId w:val="8"/>
+        </w:numPr>
+        <w:rPr>
+          <w:rFonts w:ascii="Arial" w:hAnsi="Arial" w:cs="Arial"/>
+          <w:sz w:val="22"/>
+          <w:szCs w:val="22"/>
+          <w:lang w:val="en-US"/>
+        </w:rPr>
+      </w:pPr>
+      <w:r>
+        <w:rPr>
+          <w:rFonts w:ascii="Arial" w:hAnsi="Arial" w:cs="Arial"/>
+          <w:sz w:val="22"/>
+          <w:szCs w:val="22"/>
+          <w:lang w:val="en-US"/>
+        </w:rPr>
+        <w:t xml:space="preserve">The </w:t>
+      </w:r>
+      <w:r>
+        <w:rPr>
+          <w:rFonts w:ascii="Arial" w:hAnsi="Arial" w:cs="Arial"/>
+          <w:sz w:val="22"/>
+          <w:szCs w:val="22"/>
+          <w:lang w:val="en-US"/>
+        </w:rPr>
+        <w:t>blue</w:t>
+      </w:r>
+      <w:r>
+        <w:rPr>
+          <w:rFonts w:ascii="Arial" w:hAnsi="Arial" w:cs="Arial"/>
+          <w:sz w:val="22"/>
+          <w:szCs w:val="22"/>
+          <w:lang w:val="en-US"/>
+        </w:rPr>
+        <w:t xml:space="preserve"> line shifts </w:t>
+      </w:r>
+      <w:proofErr w:type="gramStart"/>
+      <w:r>
+        <w:rPr>
+          <w:rFonts w:ascii="Arial" w:hAnsi="Arial" w:cs="Arial"/>
+          <w:sz w:val="22"/>
+          <w:szCs w:val="22"/>
+          <w:lang w:val="en-US"/>
+        </w:rPr>
+        <w:t>is</w:t>
+      </w:r>
+      <w:proofErr w:type="gramEnd"/>
+      <w:r>
+        <w:rPr>
+          <w:rFonts w:ascii="Arial" w:hAnsi="Arial" w:cs="Arial"/>
+          <w:sz w:val="22"/>
+          <w:szCs w:val="22"/>
+          <w:lang w:val="en-US"/>
+        </w:rPr>
+        <w:t xml:space="preserve"> the original </w:t>
+      </w:r>
+      <w:r>
+        <w:rPr>
+          <w:rFonts w:ascii="Arial" w:hAnsi="Arial" w:cs="Arial"/>
+          <w:sz w:val="22"/>
+          <w:szCs w:val="22"/>
+          <w:lang w:val="en-US"/>
+        </w:rPr>
+        <w:t>equation</w:t>
+      </w:r>
+      <w:r>
+        <w:rPr>
+          <w:rFonts w:ascii="Arial" w:hAnsi="Arial" w:cs="Arial"/>
+          <w:sz w:val="22"/>
+          <w:szCs w:val="22"/>
+          <w:lang w:val="en-US"/>
+        </w:rPr>
+        <w:t xml:space="preserve">, when W0 is halved, </w:t>
+      </w:r>
+      <w:r>
+        <w:rPr>
+          <w:rFonts w:ascii="Arial" w:hAnsi="Arial" w:cs="Arial"/>
+          <w:sz w:val="22"/>
+          <w:szCs w:val="22"/>
+          <w:lang w:val="en-US"/>
+        </w:rPr>
+        <w:t xml:space="preserve">the orange line is the shifted </w:t>
+      </w:r>
+      <w:r>
+        <w:rPr>
+          <w:rFonts w:ascii="Arial" w:hAnsi="Arial" w:cs="Arial"/>
+          <w:sz w:val="22"/>
+          <w:szCs w:val="22"/>
+          <w:lang w:val="en-US"/>
+        </w:rPr>
+        <w:t>equation</w:t>
+      </w:r>
+      <w:r>
+        <w:rPr>
+          <w:rFonts w:ascii="Arial" w:hAnsi="Arial" w:cs="Arial"/>
+          <w:sz w:val="22"/>
+          <w:szCs w:val="22"/>
+          <w:lang w:val="en-US"/>
+        </w:rPr>
+        <w:t xml:space="preserve">, some of the points (red ones) keep </w:t>
+      </w:r>
+      <w:r>
+        <w:rPr>
+          <w:rFonts w:ascii="Arial" w:hAnsi="Arial" w:cs="Arial"/>
+          <w:sz w:val="22"/>
+          <w:szCs w:val="22"/>
+          <w:lang w:val="en-US"/>
+        </w:rPr>
+        <w:t xml:space="preserve">the label, but some other points (black points) </w:t>
+      </w:r>
+      <w:r>
+        <w:rPr>
+          <w:rFonts w:ascii="Arial" w:hAnsi="Arial" w:cs="Arial"/>
+          <w:sz w:val="22"/>
+          <w:szCs w:val="22"/>
+          <w:lang w:val="en-US"/>
+        </w:rPr>
+        <w:t xml:space="preserve">change </w:t>
+      </w:r>
+      <w:r>
+        <w:rPr>
+          <w:rFonts w:ascii="Arial" w:hAnsi="Arial" w:cs="Arial"/>
+          <w:sz w:val="22"/>
+          <w:szCs w:val="22"/>
+          <w:lang w:val="en-US"/>
+        </w:rPr>
+        <w:t>of the label</w:t>
+      </w:r>
+    </w:p>
+    <w:p>
+      <w:pPr>
+        <w:pStyle w:val="ListParagraph"/>
+        <w:rPr>
+          <w:rFonts w:ascii="Arial" w:hAnsi="Arial" w:cs="Arial"/>
+          <w:color w:val="FF0000"/>
+          <w:sz w:val="22"/>
+          <w:szCs w:val="22"/>
+          <w:lang w:val="en-US"/>
+        </w:rPr>
+      </w:pPr>
+    </w:p>
+    <w:p>
+      <w:pPr>
+        <w:rPr>
+          <w:rFonts w:ascii="Arial" w:hAnsi="Arial" w:cs="Arial"/>
+          <w:sz w:val="22"/>
+          <w:szCs w:val="22"/>
+          <w:lang w:val="en-US"/>
+        </w:rPr>
+      </w:pPr>
+      <w:r>
+        <w:rPr>
+          <w:noProof/>
+        </w:rPr>
+        <w:drawing>
+          <wp:inline distT="0" distB="0" distL="0" distR="0" wp14:anchorId="398CA49E" wp14:editId="6A88EA4C">
+            <wp:extent cx="5943600" cy="2361565"/>
+            <wp:effectExtent l="0" t="0" r="0" b="635"/>
+            <wp:docPr id="1847995065" name="Chart 1">
+              <a:extLst xmlns:a="http://schemas.openxmlformats.org/drawingml/2006/main">
+                <a:ext uri="{FF2B5EF4-FFF2-40B4-BE49-F238E27FC236}">
+                  <a16:creationId xmlns:a16="http://schemas.microsoft.com/office/drawing/2014/main" id="{09EF98C7-0741-3D1A-0078-932D85C54C07}"/>
+                </a:ext>
+              </a:extLst>
+            </wp:docPr>
+            <wp:cNvGraphicFramePr/>
+            <a:graphic xmlns:a="http://schemas.openxmlformats.org/drawingml/2006/main">
+              <a:graphicData uri="http://schemas.openxmlformats.org/drawingml/2006/chart">
+                <c:chart xmlns:c="http://schemas.openxmlformats.org/drawingml/2006/chart" xmlns:r="http://schemas.openxmlformats.org/officeDocument/2006/relationships" r:id="rId7"/>
+              </a:graphicData>
+            </a:graphic>
+          </wp:inline>
+        </w:drawing>
+      </w:r>
+    </w:p>
+    <w:p>
+      <w:pPr>
+        <w:rPr>
+          <w:rFonts w:ascii="Arial" w:hAnsi="Arial" w:cs="Arial"/>
+          <w:sz w:val="22"/>
+          <w:szCs w:val="22"/>
+          <w:lang w:val="en-US"/>
+        </w:rPr>
+      </w:pPr>
     </w:p>
     <w:p>
       <w:pPr>
@@ -1030,6 +1603,7 @@
           <w:color w:val="FF0000"/>
           <w:sz w:val="22"/>
           <w:szCs w:val="22"/>
+          <w:lang w:val="en-US"/>
         </w:rPr>
       </w:pPr>
       <w:r>
@@ -1048,6 +1622,7 @@
           <w:color w:val="FF0000"/>
           <w:sz w:val="22"/>
           <w:szCs w:val="22"/>
+          <w:lang w:val="en-US"/>
         </w:rPr>
         <w:t xml:space="preserve"> </w:t>
       </w:r>
@@ -1069,6 +1644,7 @@
           <w:rFonts w:ascii="Arial" w:eastAsiaTheme="minorEastAsia" w:hAnsi="Arial" w:cs="Arial"/>
           <w:sz w:val="22"/>
           <w:szCs w:val="22"/>
+          <w:lang w:val="en-US"/>
         </w:rPr>
       </w:pPr>
     </w:p>
@@ -1079,6 +1655,7 @@
           <w:rFonts w:ascii="Arial" w:eastAsiaTheme="minorEastAsia" w:hAnsi="Arial" w:cs="Arial"/>
           <w:sz w:val="22"/>
           <w:szCs w:val="22"/>
+          <w:lang w:val="en-US"/>
         </w:rPr>
       </w:pPr>
       <w:r>
@@ -1095,6 +1672,7 @@
           <w:rFonts w:ascii="Arial" w:eastAsiaTheme="minorEastAsia" w:hAnsi="Arial" w:cs="Arial"/>
           <w:sz w:val="22"/>
           <w:szCs w:val="22"/>
+          <w:lang w:val="en-US"/>
         </w:rPr>
         <w:t>is</w:t>
       </w:r>
@@ -1119,6 +1697,7 @@
           <w:rFonts w:ascii="Arial" w:eastAsiaTheme="minorEastAsia" w:hAnsi="Arial" w:cs="Arial"/>
           <w:sz w:val="22"/>
           <w:szCs w:val="22"/>
+          <w:lang w:val="en-US"/>
         </w:rPr>
       </w:pPr>
       <w:r>
@@ -1135,6 +1714,7 @@
           <w:rFonts w:ascii="Arial" w:eastAsiaTheme="minorEastAsia" w:hAnsi="Arial" w:cs="Arial"/>
           <w:sz w:val="22"/>
           <w:szCs w:val="22"/>
+          <w:lang w:val="en-US"/>
         </w:rPr>
         <w:t xml:space="preserve"> </w:t>
       </w:r>
@@ -1159,6 +1739,7 @@
           <w:rFonts w:ascii="Arial" w:eastAsiaTheme="minorEastAsia" w:hAnsi="Arial" w:cs="Arial"/>
           <w:sz w:val="22"/>
           <w:szCs w:val="22"/>
+          <w:lang w:val="en-US"/>
         </w:rPr>
       </w:pPr>
       <w:r>
@@ -1175,6 +1756,7 @@
           <w:rFonts w:ascii="Arial" w:eastAsiaTheme="minorEastAsia" w:hAnsi="Arial" w:cs="Arial"/>
           <w:sz w:val="22"/>
           <w:szCs w:val="22"/>
+          <w:lang w:val="en-US"/>
         </w:rPr>
         <w:t xml:space="preserve"> </w:t>
       </w:r>
@@ -1192,6 +1774,7 @@
           <w:rFonts w:ascii="Arial" w:eastAsiaTheme="minorEastAsia" w:hAnsi="Arial" w:cs="Arial"/>
           <w:sz w:val="22"/>
           <w:szCs w:val="22"/>
+          <w:lang w:val="en-US"/>
         </w:rPr>
         <w:t xml:space="preserve"> </w:t>
       </w:r>
@@ -1209,6 +1792,7 @@
           <w:rFonts w:ascii="Arial" w:eastAsiaTheme="minorEastAsia" w:hAnsi="Arial" w:cs="Arial"/>
           <w:sz w:val="22"/>
           <w:szCs w:val="22"/>
+          <w:lang w:val="en-US"/>
         </w:rPr>
         <w:t xml:space="preserve"> </w:t>
       </w:r>
@@ -1272,6 +1856,7 @@
       <w:r>
         <w:rPr>
           <w:rFonts w:ascii="Arial" w:eastAsiaTheme="minorEastAsia" w:hAnsi="Arial" w:cs="Arial"/>
+          <w:noProof/>
           <w:color w:val="FF0000"/>
           <w:sz w:val="22"/>
           <w:szCs w:val="22"/>
@@ -1293,7 +1878,7 @@
                     <pic:cNvPicPr/>
                   </pic:nvPicPr>
                   <pic:blipFill>
-                    <a:blip r:embed="rId7"/>
+                    <a:blip r:embed="rId8"/>
                     <a:stretch>
                       <a:fillRect/>
                     </a:stretch>
@@ -1321,31 +1906,12 @@
           <w:szCs w:val="22"/>
           <w:lang w:val="en-US"/>
         </w:rPr>
-        <w:t xml:space="preserve"> </w:t>
+        <w:t xml:space="preserve"> and lasso </w:t>
       </w:r>
       <w:r>
         <w:rPr>
           <w:rFonts w:ascii="Arial" w:eastAsiaTheme="minorEastAsia" w:hAnsi="Arial" w:cs="Arial"/>
-          <w:color w:val="FF0000"/>
-          <w:sz w:val="22"/>
-          <w:szCs w:val="22"/>
-          <w:lang w:val="en-US"/>
-        </w:rPr>
-        <w:t>and lasso</w:t>
-      </w:r>
-      <w:r>
-        <w:rPr>
-          <w:rFonts w:ascii="Arial" w:eastAsiaTheme="minorEastAsia" w:hAnsi="Arial" w:cs="Arial"/>
-          <w:color w:val="FF0000"/>
-          <w:sz w:val="22"/>
-          <w:szCs w:val="22"/>
-          <w:lang w:val="en-US"/>
-        </w:rPr>
-        <w:t xml:space="preserve"> </w:t>
-      </w:r>
-      <w:r>
-        <w:rPr>
-          <w:rFonts w:ascii="Arial" w:eastAsiaTheme="minorEastAsia" w:hAnsi="Arial" w:cs="Arial"/>
+          <w:noProof/>
           <w:color w:val="FF0000"/>
           <w:sz w:val="22"/>
           <w:szCs w:val="22"/>
@@ -1367,7 +1933,7 @@
                     <pic:cNvPicPr/>
                   </pic:nvPicPr>
                   <pic:blipFill>
-                    <a:blip r:embed="rId8"/>
+                    <a:blip r:embed="rId9"/>
                     <a:stretch>
                       <a:fillRect/>
                     </a:stretch>
@@ -1395,67 +1961,7 @@
           <w:szCs w:val="22"/>
           <w:lang w:val="en-US"/>
         </w:rPr>
-        <w:t xml:space="preserve"> </w:t>
-      </w:r>
-      <w:r>
-        <w:rPr>
-          <w:rFonts w:ascii="Arial" w:eastAsiaTheme="minorEastAsia" w:hAnsi="Arial" w:cs="Arial"/>
-          <w:color w:val="FF0000"/>
-          <w:sz w:val="22"/>
-          <w:szCs w:val="22"/>
-          <w:lang w:val="en-US"/>
-        </w:rPr>
-        <w:t>regression is that, with lasso regression, parameters</w:t>
-      </w:r>
-      <w:r>
-        <w:rPr>
-          <w:rFonts w:ascii="Arial" w:eastAsiaTheme="minorEastAsia" w:hAnsi="Arial" w:cs="Arial"/>
-          <w:color w:val="FF0000"/>
-          <w:sz w:val="22"/>
-          <w:szCs w:val="22"/>
-          <w:lang w:val="en-US"/>
-        </w:rPr>
-        <w:t xml:space="preserve"> </w:t>
-      </w:r>
-      <w:r>
-        <w:rPr>
-          <w:rFonts w:ascii="Arial" w:eastAsiaTheme="minorEastAsia" w:hAnsi="Arial" w:cs="Arial"/>
-          <w:color w:val="FF0000"/>
-          <w:sz w:val="22"/>
-          <w:szCs w:val="22"/>
-          <w:lang w:val="en-US"/>
-        </w:rPr>
-        <w:t>can be reduced to</w:t>
-      </w:r>
-      <w:r>
-        <w:rPr>
-          <w:rFonts w:ascii="Arial" w:eastAsiaTheme="minorEastAsia" w:hAnsi="Arial" w:cs="Arial"/>
-          <w:color w:val="FF0000"/>
-          <w:sz w:val="22"/>
-          <w:szCs w:val="22"/>
-          <w:lang w:val="en-US"/>
-        </w:rPr>
-        <w:t xml:space="preserve"> </w:t>
-      </w:r>
-      <w:r>
-        <w:rPr>
-          <w:rFonts w:ascii="Arial" w:eastAsiaTheme="minorEastAsia" w:hAnsi="Arial" w:cs="Arial"/>
-          <w:color w:val="FF0000"/>
-          <w:sz w:val="22"/>
-          <w:szCs w:val="22"/>
-          <w:lang w:val="en-US"/>
-        </w:rPr>
-        <w:t>zero. Explain why.</w:t>
-      </w:r>
-      <w:r>
-        <w:rPr>
-          <w:rFonts w:ascii="Arial" w:eastAsiaTheme="minorEastAsia" w:hAnsi="Arial" w:cs="Arial"/>
-          <w:color w:val="FF0000"/>
-          <w:sz w:val="22"/>
-          <w:szCs w:val="22"/>
-          <w:lang w:val="en-US"/>
-        </w:rPr>
-        <w:t xml:space="preserve"> </w:t>
+        <w:t xml:space="preserve"> regression is that, with lasso regression, parameters can be reduced to zero. Explain why. </w:t>
       </w:r>
     </w:p>
     <w:p>
@@ -1486,79 +1992,7 @@
           <w:szCs w:val="22"/>
           <w:lang w:val="en-US"/>
         </w:rPr>
-        <w:t>This is because Lasso regression uses L1 regularization,</w:t>
-      </w:r>
-      <w:r>
-        <w:rPr>
-          <w:rFonts w:ascii="Arial" w:eastAsiaTheme="minorEastAsia" w:hAnsi="Arial" w:cs="Arial"/>
-          <w:sz w:val="22"/>
-          <w:szCs w:val="22"/>
-          <w:lang w:val="en-US"/>
-        </w:rPr>
-        <w:t xml:space="preserve"> </w:t>
-      </w:r>
-      <w:r>
-        <w:rPr>
-          <w:rFonts w:ascii="Arial" w:eastAsiaTheme="minorEastAsia" w:hAnsi="Arial" w:cs="Arial"/>
-          <w:sz w:val="22"/>
-          <w:szCs w:val="22"/>
-          <w:lang w:val="en-US"/>
-        </w:rPr>
-        <w:t>which adds a penalty term</w:t>
-      </w:r>
-      <w:r>
-        <w:rPr>
-          <w:rFonts w:ascii="Arial" w:eastAsiaTheme="minorEastAsia" w:hAnsi="Arial" w:cs="Arial"/>
-          <w:sz w:val="22"/>
-          <w:szCs w:val="22"/>
-          <w:lang w:val="en-US"/>
-        </w:rPr>
-        <w:t xml:space="preserve"> </w:t>
-      </w:r>
-      <w:r>
-        <w:rPr>
-          <w:rFonts w:ascii="Arial" w:eastAsiaTheme="minorEastAsia" w:hAnsi="Arial" w:cs="Arial"/>
-          <w:sz w:val="22"/>
-          <w:szCs w:val="22"/>
-          <w:lang w:val="en-US"/>
-        </w:rPr>
-        <w:t>proportional to the absolute value of the coefficients.</w:t>
-      </w:r>
-      <w:r>
-        <w:rPr>
-          <w:rFonts w:ascii="Arial" w:eastAsiaTheme="minorEastAsia" w:hAnsi="Arial" w:cs="Arial"/>
-          <w:sz w:val="22"/>
-          <w:szCs w:val="22"/>
-          <w:lang w:val="en-US"/>
-        </w:rPr>
-        <w:t xml:space="preserve"> </w:t>
-      </w:r>
-      <w:r>
-        <w:rPr>
-          <w:rFonts w:ascii="Arial" w:eastAsiaTheme="minorEastAsia" w:hAnsi="Arial" w:cs="Arial"/>
-          <w:sz w:val="22"/>
-          <w:szCs w:val="22"/>
-          <w:lang w:val="en-US"/>
-        </w:rPr>
-        <w:t>As a result, some coefficients can</w:t>
-      </w:r>
-      <w:r>
-        <w:rPr>
-          <w:rFonts w:ascii="Arial" w:eastAsiaTheme="minorEastAsia" w:hAnsi="Arial" w:cs="Arial"/>
-          <w:sz w:val="22"/>
-          <w:szCs w:val="22"/>
-          <w:lang w:val="en-US"/>
-        </w:rPr>
-        <w:t xml:space="preserve"> </w:t>
-      </w:r>
-      <w:r>
-        <w:rPr>
-          <w:rFonts w:ascii="Arial" w:eastAsiaTheme="minorEastAsia" w:hAnsi="Arial" w:cs="Arial"/>
-          <w:sz w:val="22"/>
-          <w:szCs w:val="22"/>
-          <w:lang w:val="en-US"/>
-        </w:rPr>
-        <w:t>be reduced to zero, effectively removing the corresponding features from the model</w:t>
+        <w:t>This is because Lasso regression uses L1 regularization, which adds a penalty term proportional to the absolute value of the coefficients. As a result, some coefficients can be reduced to zero, effectively removing the corresponding features from the model</w:t>
       </w:r>
     </w:p>
     <w:p>
@@ -1732,7 +2166,25 @@
             <w:szCs w:val="22"/>
             <w:lang w:val="en-US"/>
           </w:rPr>
-          <m:t>(w)</m:t>
+          <m:t>(</m:t>
+        </m:r>
+        <m:r>
+          <w:rPr>
+            <w:rFonts w:ascii="Cambria Math" w:eastAsiaTheme="minorEastAsia" w:hAnsi="Cambria Math" w:cs="Arial"/>
+            <w:sz w:val="22"/>
+            <w:szCs w:val="22"/>
+            <w:lang w:val="en-US"/>
+          </w:rPr>
+          <m:t>w</m:t>
+        </m:r>
+        <m:r>
+          <w:rPr>
+            <w:rFonts w:ascii="Cambria Math" w:eastAsiaTheme="minorEastAsia" w:hAnsi="Cambria Math" w:cs="Arial"/>
+            <w:sz w:val="22"/>
+            <w:szCs w:val="22"/>
+            <w:lang w:val="en-US"/>
+          </w:rPr>
+          <m:t>)</m:t>
         </m:r>
       </m:oMath>
       <w:r>
@@ -1742,27 +2194,7 @@
           <w:szCs w:val="22"/>
           <w:lang w:val="en-US"/>
         </w:rPr>
-        <w:t xml:space="preserve"> </w:t>
-      </w:r>
-      <w:proofErr w:type="spellStart"/>
-      <w:r>
-        <w:rPr>
-          <w:rFonts w:ascii="Arial" w:eastAsiaTheme="minorEastAsia" w:hAnsi="Arial" w:cs="Arial"/>
-          <w:sz w:val="22"/>
-          <w:szCs w:val="22"/>
-          <w:lang w:val="en-US"/>
-        </w:rPr>
-        <w:t>can not</w:t>
-      </w:r>
-      <w:proofErr w:type="spellEnd"/>
-      <w:r>
-        <w:rPr>
-          <w:rFonts w:ascii="Arial" w:eastAsiaTheme="minorEastAsia" w:hAnsi="Arial" w:cs="Arial"/>
-          <w:sz w:val="22"/>
-          <w:szCs w:val="22"/>
-          <w:lang w:val="en-US"/>
-        </w:rPr>
-        <w:t xml:space="preserve"> be expressed as a differentiable function, also because the loss function</w:t>
+        <w:t xml:space="preserve"> can not be expressed as a differentiable function, also because the loss function</w:t>
       </w:r>
       <w:r>
         <w:rPr>
@@ -1832,8 +2264,9 @@
           <w:szCs w:val="22"/>
           <w:lang w:val="en-US"/>
         </w:rPr>
-        <w:t xml:space="preserve">In the </w:t>
-      </w:r>
+        <w:t xml:space="preserve">In the lecture notes, slide </w:t>
+      </w:r>
+      <w:proofErr w:type="gramStart"/>
       <w:r>
         <w:rPr>
           <w:rFonts w:ascii="Arial" w:eastAsiaTheme="minorEastAsia" w:hAnsi="Arial" w:cs="Arial"/>
@@ -1842,8 +2275,9 @@
           <w:szCs w:val="22"/>
           <w:lang w:val="en-US"/>
         </w:rPr>
-        <w:t>lecture notes</w:t>
-      </w:r>
+        <w:t>ML:III</w:t>
+      </w:r>
+      <w:proofErr w:type="gramEnd"/>
       <w:r>
         <w:rPr>
           <w:rFonts w:ascii="Arial" w:eastAsiaTheme="minorEastAsia" w:hAnsi="Arial" w:cs="Arial"/>
@@ -1852,9 +2286,9 @@
           <w:szCs w:val="22"/>
           <w:lang w:val="en-US"/>
         </w:rPr>
-        <w:t xml:space="preserve">, slide </w:t>
-      </w:r>
-      <w:proofErr w:type="gramStart"/>
+        <w:t xml:space="preserve">-63 on loss computation for logistic regression in detail, the rightmost plot "Loss over </w:t>
+      </w:r>
+      <w:proofErr w:type="spellStart"/>
       <w:r>
         <w:rPr>
           <w:rFonts w:ascii="Arial" w:eastAsiaTheme="minorEastAsia" w:hAnsi="Arial" w:cs="Arial"/>
@@ -1863,9 +2297,9 @@
           <w:szCs w:val="22"/>
           <w:lang w:val="en-US"/>
         </w:rPr>
-        <w:t>ML:III</w:t>
-      </w:r>
-      <w:proofErr w:type="gramEnd"/>
+        <w:t>hyperplace</w:t>
+      </w:r>
+      <w:proofErr w:type="spellEnd"/>
       <w:r>
         <w:rPr>
           <w:rFonts w:ascii="Arial" w:eastAsiaTheme="minorEastAsia" w:hAnsi="Arial" w:cs="Arial"/>
@@ -1874,80 +2308,7 @@
           <w:szCs w:val="22"/>
           <w:lang w:val="en-US"/>
         </w:rPr>
-        <w:t>-63 on loss computation for logistic regression in detail, the rightmost plot</w:t>
-      </w:r>
-      <w:r>
-        <w:rPr>
-          <w:rFonts w:ascii="Arial" w:eastAsiaTheme="minorEastAsia" w:hAnsi="Arial" w:cs="Arial"/>
-          <w:color w:val="FF0000"/>
-          <w:sz w:val="22"/>
-          <w:szCs w:val="22"/>
-          <w:lang w:val="en-US"/>
-        </w:rPr>
-        <w:t xml:space="preserve"> </w:t>
-      </w:r>
-      <w:r>
-        <w:rPr>
-          <w:rFonts w:ascii="Arial" w:eastAsiaTheme="minorEastAsia" w:hAnsi="Arial" w:cs="Arial"/>
-          <w:color w:val="FF0000"/>
-          <w:sz w:val="22"/>
-          <w:szCs w:val="22"/>
-          <w:lang w:val="en-US"/>
-        </w:rPr>
-        <w:t xml:space="preserve">"Loss over </w:t>
-      </w:r>
-      <w:proofErr w:type="spellStart"/>
-      <w:r>
-        <w:rPr>
-          <w:rFonts w:ascii="Arial" w:eastAsiaTheme="minorEastAsia" w:hAnsi="Arial" w:cs="Arial"/>
-          <w:color w:val="FF0000"/>
-          <w:sz w:val="22"/>
-          <w:szCs w:val="22"/>
-          <w:lang w:val="en-US"/>
-        </w:rPr>
-        <w:t>hyperplace</w:t>
-      </w:r>
-      <w:proofErr w:type="spellEnd"/>
-      <w:r>
-        <w:rPr>
-          <w:rFonts w:ascii="Arial" w:eastAsiaTheme="minorEastAsia" w:hAnsi="Arial" w:cs="Arial"/>
-          <w:color w:val="FF0000"/>
-          <w:sz w:val="22"/>
-          <w:szCs w:val="22"/>
-          <w:lang w:val="en-US"/>
-        </w:rPr>
-        <w:t xml:space="preserve"> distance" shows the pointwise logistic and 0/1 loss for a </w:t>
-      </w:r>
-      <w:r>
-        <w:rPr>
-          <w:rFonts w:ascii="Arial" w:eastAsiaTheme="minorEastAsia" w:hAnsi="Arial" w:cs="Arial"/>
-          <w:color w:val="FF0000"/>
-          <w:sz w:val="22"/>
-          <w:szCs w:val="22"/>
-          <w:lang w:val="en-US"/>
-        </w:rPr>
-        <w:lastRenderedPageBreak/>
-        <w:t>logistic regression model</w:t>
-      </w:r>
-      <w:r>
-        <w:rPr>
-          <w:rFonts w:ascii="Arial" w:eastAsiaTheme="minorEastAsia" w:hAnsi="Arial" w:cs="Arial"/>
-          <w:color w:val="FF0000"/>
-          <w:sz w:val="22"/>
-          <w:szCs w:val="22"/>
-          <w:lang w:val="en-US"/>
-        </w:rPr>
-        <w:t xml:space="preserve"> </w:t>
-      </w:r>
-      <w:r>
-        <w:rPr>
-          <w:rFonts w:ascii="Arial" w:eastAsiaTheme="minorEastAsia" w:hAnsi="Arial" w:cs="Arial"/>
-          <w:color w:val="FF0000"/>
-          <w:sz w:val="22"/>
-          <w:szCs w:val="22"/>
-          <w:lang w:val="en-US"/>
-        </w:rPr>
-        <w:t xml:space="preserve">for </w:t>
+        <w:t xml:space="preserve"> distance" shows the pointwise logistic and 0/1 loss for a logistic regression model for </w:t>
       </w:r>
       <m:oMath>
         <m:sSub>
@@ -2126,17 +2487,7 @@
                 <w:szCs w:val="22"/>
                 <w:lang w:val="en-US"/>
               </w:rPr>
-              <m:t>0</m:t>
-            </m:r>
-            <m:r>
-              <w:rPr>
-                <w:rFonts w:ascii="Cambria Math" w:eastAsiaTheme="minorEastAsia" w:hAnsi="Cambria Math" w:cs="Arial"/>
-                <w:color w:val="FF0000"/>
-                <w:sz w:val="22"/>
-                <w:szCs w:val="22"/>
-                <w:lang w:val="en-US"/>
-              </w:rPr>
-              <m:t>,y</m:t>
+              <m:t>0,y</m:t>
             </m:r>
             <m:d>
               <m:dPr>
@@ -2213,17 +2564,7 @@
                 <w:szCs w:val="22"/>
                 <w:lang w:val="en-US"/>
               </w:rPr>
-              <m:t>(1</m:t>
-            </m:r>
-            <m:r>
-              <w:rPr>
-                <w:rFonts w:ascii="Cambria Math" w:eastAsiaTheme="minorEastAsia" w:hAnsi="Cambria Math" w:cs="Arial"/>
-                <w:color w:val="FF0000"/>
-                <w:sz w:val="22"/>
-                <w:szCs w:val="22"/>
-                <w:lang w:val="en-US"/>
-              </w:rPr>
-              <m:t>+</m:t>
+              <m:t>(1+</m:t>
             </m:r>
             <m:sSup>
               <m:sSupPr>
@@ -2347,17 +2688,7 @@
             <w:szCs w:val="22"/>
             <w:lang w:val="en-US"/>
           </w:rPr>
-          <m:t>=</m:t>
-        </m:r>
-        <m:r>
-          <w:rPr>
-            <w:rFonts w:ascii="Cambria Math" w:eastAsiaTheme="minorEastAsia" w:hAnsi="Cambria Math" w:cs="Arial"/>
-            <w:color w:val="FF0000"/>
-            <w:sz w:val="22"/>
-            <w:szCs w:val="22"/>
-            <w:lang w:val="en-US"/>
-          </w:rPr>
-          <m:t>1-σ</m:t>
+          <m:t>=1-σ</m:t>
         </m:r>
         <m:d>
           <m:dPr>
@@ -2493,7 +2824,7 @@
                   <w:szCs w:val="22"/>
                   <w:lang w:val="en-US"/>
                 </w:rPr>
-                <m:t>0</m:t>
+                <m:t>0,</m:t>
               </m:r>
               <m:r>
                 <w:rPr>
@@ -2502,7 +2833,7 @@
                   <w:szCs w:val="22"/>
                   <w:lang w:val="en-US"/>
                 </w:rPr>
-                <m:t>,y</m:t>
+                <m:t>y</m:t>
               </m:r>
               <m:d>
                 <m:dPr>
@@ -2594,7 +2925,16 @@
                       <w:szCs w:val="22"/>
                       <w:lang w:val="en-US"/>
                     </w:rPr>
-                    <m:t>1-y</m:t>
+                    <m:t>1-</m:t>
+                  </m:r>
+                  <m:r>
+                    <w:rPr>
+                      <w:rFonts w:ascii="Cambria Math" w:eastAsiaTheme="minorEastAsia" w:hAnsi="Cambria Math" w:cs="Arial"/>
+                      <w:sz w:val="22"/>
+                      <w:szCs w:val="22"/>
+                      <w:lang w:val="en-US"/>
+                    </w:rPr>
+                    <m:t>y</m:t>
                   </m:r>
                   <m:d>
                     <m:dPr>
@@ -2694,7 +3034,7 @@
                   <w:szCs w:val="22"/>
                   <w:lang w:val="en-US"/>
                 </w:rPr>
-                <m:t>0</m:t>
+                <m:t>0,</m:t>
               </m:r>
               <m:r>
                 <w:rPr>
@@ -2703,7 +3043,7 @@
                   <w:szCs w:val="22"/>
                   <w:lang w:val="en-US"/>
                 </w:rPr>
-                <m:t>,y</m:t>
+                <m:t>y</m:t>
               </m:r>
               <m:d>
                 <m:dPr>
@@ -2795,7 +3135,16 @@
                       <w:szCs w:val="22"/>
                       <w:lang w:val="en-US"/>
                     </w:rPr>
-                    <m:t>1-σ</m:t>
+                    <m:t>1-</m:t>
+                  </m:r>
+                  <m:r>
+                    <w:rPr>
+                      <w:rFonts w:ascii="Cambria Math" w:eastAsiaTheme="minorEastAsia" w:hAnsi="Cambria Math" w:cs="Arial"/>
+                      <w:sz w:val="22"/>
+                      <w:szCs w:val="22"/>
+                      <w:lang w:val="en-US"/>
+                    </w:rPr>
+                    <m:t>σ</m:t>
                   </m:r>
                   <m:r>
                     <w:rPr>
@@ -2848,7 +3197,16 @@
                       <w:szCs w:val="22"/>
                       <w:lang w:val="en-US"/>
                     </w:rPr>
-                    <m:t>X)</m:t>
+                    <m:t>X</m:t>
+                  </m:r>
+                  <m:r>
+                    <w:rPr>
+                      <w:rFonts w:ascii="Cambria Math" w:eastAsiaTheme="minorEastAsia" w:hAnsi="Cambria Math" w:cs="Arial"/>
+                      <w:sz w:val="22"/>
+                      <w:szCs w:val="22"/>
+                      <w:lang w:val="en-US"/>
+                    </w:rPr>
+                    <m:t>)</m:t>
                   </m:r>
                 </m:e>
               </m:d>
@@ -2924,7 +3282,7 @@
                   <w:szCs w:val="22"/>
                   <w:lang w:val="en-US"/>
                 </w:rPr>
-                <m:t>0</m:t>
+                <m:t>0,</m:t>
               </m:r>
               <m:r>
                 <w:rPr>
@@ -2933,7 +3291,7 @@
                   <w:szCs w:val="22"/>
                   <w:lang w:val="en-US"/>
                 </w:rPr>
-                <m:t>,y</m:t>
+                <m:t>y</m:t>
               </m:r>
               <m:d>
                 <m:dPr>
@@ -3025,7 +3383,16 @@
                       <w:szCs w:val="22"/>
                       <w:lang w:val="en-US"/>
                     </w:rPr>
-                    <m:t>σ(</m:t>
+                    <m:t>σ</m:t>
+                  </m:r>
+                  <m:r>
+                    <w:rPr>
+                      <w:rFonts w:ascii="Cambria Math" w:eastAsiaTheme="minorEastAsia" w:hAnsi="Cambria Math" w:cs="Arial"/>
+                      <w:sz w:val="22"/>
+                      <w:szCs w:val="22"/>
+                      <w:lang w:val="en-US"/>
+                    </w:rPr>
+                    <m:t>(</m:t>
                   </m:r>
                   <m:sSup>
                     <m:sSupPr>
@@ -3047,7 +3414,16 @@
                           <w:szCs w:val="22"/>
                           <w:lang w:val="en-US"/>
                         </w:rPr>
-                        <m:t>-W</m:t>
+                        <m:t>-</m:t>
+                      </m:r>
+                      <m:r>
+                        <w:rPr>
+                          <w:rFonts w:ascii="Cambria Math" w:eastAsiaTheme="minorEastAsia" w:hAnsi="Cambria Math" w:cs="Arial"/>
+                          <w:sz w:val="22"/>
+                          <w:szCs w:val="22"/>
+                          <w:lang w:val="en-US"/>
+                        </w:rPr>
+                        <m:t>W</m:t>
                       </m:r>
                     </m:e>
                     <m:sup>
@@ -3069,7 +3445,16 @@
                       <w:szCs w:val="22"/>
                       <w:lang w:val="en-US"/>
                     </w:rPr>
-                    <m:t>X)</m:t>
+                    <m:t>X</m:t>
+                  </m:r>
+                  <m:r>
+                    <w:rPr>
+                      <w:rFonts w:ascii="Cambria Math" w:eastAsiaTheme="minorEastAsia" w:hAnsi="Cambria Math" w:cs="Arial"/>
+                      <w:sz w:val="22"/>
+                      <w:szCs w:val="22"/>
+                      <w:lang w:val="en-US"/>
+                    </w:rPr>
+                    <m:t>)</m:t>
                   </m:r>
                 </m:e>
               </m:d>
@@ -3145,7 +3530,16 @@
                   <w:szCs w:val="22"/>
                   <w:lang w:val="en-US"/>
                 </w:rPr>
-                <m:t>0,y</m:t>
+                <m:t>0,</m:t>
+              </m:r>
+              <m:r>
+                <w:rPr>
+                  <w:rFonts w:ascii="Cambria Math" w:eastAsiaTheme="minorEastAsia" w:hAnsi="Cambria Math" w:cs="Arial"/>
+                  <w:sz w:val="22"/>
+                  <w:szCs w:val="22"/>
+                  <w:lang w:val="en-US"/>
+                </w:rPr>
+                <m:t>y</m:t>
               </m:r>
               <m:d>
                 <m:dPr>
@@ -3409,7 +3803,16 @@
                   <w:szCs w:val="22"/>
                   <w:lang w:val="en-US"/>
                 </w:rPr>
-                <m:t>0,y</m:t>
+                <m:t>0,</m:t>
+              </m:r>
+              <m:r>
+                <w:rPr>
+                  <w:rFonts w:ascii="Cambria Math" w:eastAsiaTheme="minorEastAsia" w:hAnsi="Cambria Math" w:cs="Arial"/>
+                  <w:sz w:val="22"/>
+                  <w:szCs w:val="22"/>
+                  <w:lang w:val="en-US"/>
+                </w:rPr>
+                <m:t>y</m:t>
               </m:r>
               <m:d>
                 <m:dPr>
@@ -3535,16 +3938,7 @@
               <w:szCs w:val="22"/>
               <w:lang w:val="en-US"/>
             </w:rPr>
-            <m:t>(</m:t>
-          </m:r>
-          <m:r>
-            <w:rPr>
-              <w:rFonts w:ascii="Cambria Math" w:eastAsiaTheme="minorEastAsia" w:hAnsi="Cambria Math" w:cs="Arial"/>
-              <w:sz w:val="22"/>
-              <w:szCs w:val="22"/>
-              <w:lang w:val="en-US"/>
-            </w:rPr>
-            <m:t>1+</m:t>
+            <m:t>(1+</m:t>
           </m:r>
           <m:sSup>
             <m:sSupPr>
@@ -3695,7 +4089,16 @@
                   <w:szCs w:val="22"/>
                   <w:lang w:val="en-US"/>
                 </w:rPr>
-                <m:t>0,y</m:t>
+                <m:t>0,</m:t>
+              </m:r>
+              <m:r>
+                <w:rPr>
+                  <w:rFonts w:ascii="Cambria Math" w:eastAsiaTheme="minorEastAsia" w:hAnsi="Cambria Math" w:cs="Arial"/>
+                  <w:sz w:val="22"/>
+                  <w:szCs w:val="22"/>
+                  <w:lang w:val="en-US"/>
+                </w:rPr>
+                <m:t>y</m:t>
               </m:r>
               <m:d>
                 <m:dPr>
@@ -3838,24 +4241,108 @@
     <w:p>
       <w:pPr>
         <w:pStyle w:val="ListParagraph"/>
+        <w:numPr>
+          <w:ilvl w:val="0"/>
+          <w:numId w:val="5"/>
+        </w:numPr>
         <w:rPr>
           <w:rFonts w:ascii="Arial" w:eastAsiaTheme="minorEastAsia" w:hAnsi="Arial" w:cs="Arial"/>
-          <w:sz w:val="22"/>
-          <w:szCs w:val="22"/>
-          <w:lang w:val="en-US"/>
-        </w:rPr>
-      </w:pPr>
+          <w:color w:val="FF0000"/>
+          <w:sz w:val="22"/>
+          <w:szCs w:val="22"/>
+          <w:lang w:val="en-US"/>
+        </w:rPr>
+      </w:pPr>
+      <w:r>
+        <w:rPr>
+          <w:rFonts w:ascii="Arial" w:eastAsiaTheme="minorEastAsia" w:hAnsi="Arial" w:cs="Arial"/>
+          <w:color w:val="FF0000"/>
+          <w:sz w:val="22"/>
+          <w:szCs w:val="22"/>
+          <w:lang w:val="en-US"/>
+        </w:rPr>
+        <w:lastRenderedPageBreak/>
+        <w:t>Draw the plot "Loss over hyperplane distance" for examples with c = 0, showing both logistic loss</w:t>
+      </w:r>
+      <w:r>
+        <w:rPr>
+          <w:rFonts w:ascii="Arial" w:eastAsiaTheme="minorEastAsia" w:hAnsi="Arial" w:cs="Arial"/>
+          <w:color w:val="FF0000"/>
+          <w:sz w:val="22"/>
+          <w:szCs w:val="22"/>
+          <w:lang w:val="en-US"/>
+        </w:rPr>
+        <w:t xml:space="preserve"> </w:t>
+      </w:r>
+      <w:r>
+        <w:rPr>
+          <w:rFonts w:ascii="Arial" w:eastAsiaTheme="minorEastAsia" w:hAnsi="Arial" w:cs="Arial"/>
+          <w:color w:val="FF0000"/>
+          <w:sz w:val="22"/>
+          <w:szCs w:val="22"/>
+          <w:lang w:val="en-US"/>
+        </w:rPr>
+        <w:t>and 0/1 loss.</w:t>
+      </w:r>
     </w:p>
     <w:p>
       <w:pPr>
         <w:pStyle w:val="ListParagraph"/>
         <w:rPr>
           <w:rFonts w:ascii="Arial" w:eastAsiaTheme="minorEastAsia" w:hAnsi="Arial" w:cs="Arial"/>
-          <w:sz w:val="22"/>
-          <w:szCs w:val="22"/>
-          <w:lang w:val="en-US"/>
-        </w:rPr>
-      </w:pPr>
+          <w:color w:val="FF0000"/>
+          <w:sz w:val="22"/>
+          <w:szCs w:val="22"/>
+          <w:lang w:val="en-US"/>
+        </w:rPr>
+      </w:pPr>
+    </w:p>
+    <w:p>
+      <w:pPr>
+        <w:pStyle w:val="ListParagraph"/>
+        <w:rPr>
+          <w:rFonts w:ascii="Arial" w:eastAsiaTheme="minorEastAsia" w:hAnsi="Arial" w:cs="Arial"/>
+          <w:color w:val="FF0000"/>
+          <w:sz w:val="22"/>
+          <w:szCs w:val="22"/>
+          <w:lang w:val="en-US"/>
+        </w:rPr>
+      </w:pPr>
+    </w:p>
+    <w:p>
+      <w:pPr>
+        <w:pStyle w:val="ListParagraph"/>
+        <w:rPr>
+          <w:rFonts w:ascii="Arial" w:eastAsiaTheme="minorEastAsia" w:hAnsi="Arial" w:cs="Arial"/>
+          <w:sz w:val="22"/>
+          <w:szCs w:val="22"/>
+          <w:lang w:val="en-US"/>
+        </w:rPr>
+      </w:pPr>
+      <w:r>
+        <w:rPr>
+          <w:noProof/>
+        </w:rPr>
+        <w:drawing>
+          <wp:inline distT="0" distB="0" distL="0" distR="0" wp14:anchorId="0EE23DBA" wp14:editId="1866AE90">
+            <wp:extent cx="5320890" cy="4058209"/>
+            <wp:effectExtent l="0" t="0" r="13335" b="0"/>
+            <wp:docPr id="764606910" name="Chart 1">
+              <a:extLst xmlns:a="http://schemas.openxmlformats.org/drawingml/2006/main">
+                <a:ext uri="{FF2B5EF4-FFF2-40B4-BE49-F238E27FC236}">
+                  <a16:creationId xmlns:a16="http://schemas.microsoft.com/office/drawing/2014/main" id="{7703E0B3-5BA4-49B7-8A99-C1F7A5EF48E2}"/>
+                </a:ext>
+              </a:extLst>
+            </wp:docPr>
+            <wp:cNvGraphicFramePr/>
+            <a:graphic xmlns:a="http://schemas.openxmlformats.org/drawingml/2006/main">
+              <a:graphicData uri="http://schemas.openxmlformats.org/drawingml/2006/chart">
+                <c:chart xmlns:c="http://schemas.openxmlformats.org/drawingml/2006/chart" xmlns:r="http://schemas.openxmlformats.org/officeDocument/2006/relationships" r:id="rId10"/>
+              </a:graphicData>
+            </a:graphic>
+          </wp:inline>
+        </w:drawing>
+      </w:r>
     </w:p>
     <w:sectPr>
       <w:pgSz w:w="12240" w:h="15840"/>
@@ -3890,12 +4377,129 @@
         <v:path o:extrusionok="f" gradientshapeok="t" o:connecttype="rect"/>
         <o:lock v:ext="edit" aspectratio="t"/>
       </v:shapetype>
-      <v:shape id="Picture 1" o:spid="_x0000_i1026" type="#_x0000_t75" style="width:18pt;height:12.6pt;visibility:visible;mso-wrap-style:square" o:bullet="t">
+      <v:shape id="_x0000_i1026" type="#_x0000_t75" style="width:18pt;height:12.6pt;visibility:visible;mso-wrap-style:square" o:bullet="t">
         <v:imagedata r:id="rId1" o:title=""/>
       </v:shape>
     </w:pict>
   </w:numPicBullet>
   <w:abstractNum w:abstractNumId="0" w15:restartNumberingAfterBreak="0">
+    <w:nsid w:val="169636A9"/>
+    <w:multiLevelType w:val="multilevel"/>
+    <w:tmpl w:val="8216EFC2"/>
+    <w:lvl w:ilvl="0">
+      <w:start w:val="1"/>
+      <w:numFmt w:val="decimal"/>
+      <w:lvlText w:val="%1."/>
+      <w:lvlJc w:val="left"/>
+      <w:pPr>
+        <w:tabs>
+          <w:tab w:val="num" w:pos="720"/>
+        </w:tabs>
+        <w:ind w:left="720" w:hanging="360"/>
+      </w:pPr>
+    </w:lvl>
+    <w:lvl w:ilvl="1">
+      <w:start w:val="1"/>
+      <w:numFmt w:val="bullet"/>
+      <w:lvlText w:val="o"/>
+      <w:lvlJc w:val="left"/>
+      <w:pPr>
+        <w:tabs>
+          <w:tab w:val="num" w:pos="1440"/>
+        </w:tabs>
+        <w:ind w:left="1440" w:hanging="360"/>
+      </w:pPr>
+      <w:rPr>
+        <w:rFonts w:ascii="Courier New" w:hAnsi="Courier New" w:hint="default"/>
+        <w:sz w:val="20"/>
+      </w:rPr>
+    </w:lvl>
+    <w:lvl w:ilvl="2" w:tentative="1">
+      <w:start w:val="1"/>
+      <w:numFmt w:val="decimal"/>
+      <w:lvlText w:val="%3."/>
+      <w:lvlJc w:val="left"/>
+      <w:pPr>
+        <w:tabs>
+          <w:tab w:val="num" w:pos="2160"/>
+        </w:tabs>
+        <w:ind w:left="2160" w:hanging="360"/>
+      </w:pPr>
+    </w:lvl>
+    <w:lvl w:ilvl="3" w:tentative="1">
+      <w:start w:val="1"/>
+      <w:numFmt w:val="decimal"/>
+      <w:lvlText w:val="%4."/>
+      <w:lvlJc w:val="left"/>
+      <w:pPr>
+        <w:tabs>
+          <w:tab w:val="num" w:pos="2880"/>
+        </w:tabs>
+        <w:ind w:left="2880" w:hanging="360"/>
+      </w:pPr>
+    </w:lvl>
+    <w:lvl w:ilvl="4" w:tentative="1">
+      <w:start w:val="1"/>
+      <w:numFmt w:val="decimal"/>
+      <w:lvlText w:val="%5."/>
+      <w:lvlJc w:val="left"/>
+      <w:pPr>
+        <w:tabs>
+          <w:tab w:val="num" w:pos="3600"/>
+        </w:tabs>
+        <w:ind w:left="3600" w:hanging="360"/>
+      </w:pPr>
+    </w:lvl>
+    <w:lvl w:ilvl="5" w:tentative="1">
+      <w:start w:val="1"/>
+      <w:numFmt w:val="decimal"/>
+      <w:lvlText w:val="%6."/>
+      <w:lvlJc w:val="left"/>
+      <w:pPr>
+        <w:tabs>
+          <w:tab w:val="num" w:pos="4320"/>
+        </w:tabs>
+        <w:ind w:left="4320" w:hanging="360"/>
+      </w:pPr>
+    </w:lvl>
+    <w:lvl w:ilvl="6" w:tentative="1">
+      <w:start w:val="1"/>
+      <w:numFmt w:val="decimal"/>
+      <w:lvlText w:val="%7."/>
+      <w:lvlJc w:val="left"/>
+      <w:pPr>
+        <w:tabs>
+          <w:tab w:val="num" w:pos="5040"/>
+        </w:tabs>
+        <w:ind w:left="5040" w:hanging="360"/>
+      </w:pPr>
+    </w:lvl>
+    <w:lvl w:ilvl="7" w:tentative="1">
+      <w:start w:val="1"/>
+      <w:numFmt w:val="decimal"/>
+      <w:lvlText w:val="%8."/>
+      <w:lvlJc w:val="left"/>
+      <w:pPr>
+        <w:tabs>
+          <w:tab w:val="num" w:pos="5760"/>
+        </w:tabs>
+        <w:ind w:left="5760" w:hanging="360"/>
+      </w:pPr>
+    </w:lvl>
+    <w:lvl w:ilvl="8" w:tentative="1">
+      <w:start w:val="1"/>
+      <w:numFmt w:val="decimal"/>
+      <w:lvlText w:val="%9."/>
+      <w:lvlJc w:val="left"/>
+      <w:pPr>
+        <w:tabs>
+          <w:tab w:val="num" w:pos="6480"/>
+        </w:tabs>
+        <w:ind w:left="6480" w:hanging="360"/>
+      </w:pPr>
+    </w:lvl>
+  </w:abstractNum>
+  <w:abstractNum w:abstractNumId="1" w15:restartNumberingAfterBreak="0">
     <w:nsid w:val="2FD52FE2"/>
     <w:multiLevelType w:val="hybridMultilevel"/>
     <w:tmpl w:val="D9FC31D8"/>
@@ -3984,7 +4588,7 @@
       </w:pPr>
     </w:lvl>
   </w:abstractNum>
-  <w:abstractNum w:abstractNumId="1" w15:restartNumberingAfterBreak="0">
+  <w:abstractNum w:abstractNumId="2" w15:restartNumberingAfterBreak="0">
     <w:nsid w:val="47682E32"/>
     <w:multiLevelType w:val="hybridMultilevel"/>
     <w:tmpl w:val="CF6E452E"/>
@@ -4097,7 +4701,7 @@
       </w:rPr>
     </w:lvl>
   </w:abstractNum>
-  <w:abstractNum w:abstractNumId="2" w15:restartNumberingAfterBreak="0">
+  <w:abstractNum w:abstractNumId="3" w15:restartNumberingAfterBreak="0">
     <w:nsid w:val="4A9F675C"/>
     <w:multiLevelType w:val="hybridMultilevel"/>
     <w:tmpl w:val="766C6DE8"/>
@@ -4186,7 +4790,7 @@
       </w:pPr>
     </w:lvl>
   </w:abstractNum>
-  <w:abstractNum w:abstractNumId="3" w15:restartNumberingAfterBreak="0">
+  <w:abstractNum w:abstractNumId="4" w15:restartNumberingAfterBreak="0">
     <w:nsid w:val="55486EF0"/>
     <w:multiLevelType w:val="hybridMultilevel"/>
     <w:tmpl w:val="6C9CFFCE"/>
@@ -4327,7 +4931,7 @@
       </w:rPr>
     </w:lvl>
   </w:abstractNum>
-  <w:abstractNum w:abstractNumId="4" w15:restartNumberingAfterBreak="0">
+  <w:abstractNum w:abstractNumId="5" w15:restartNumberingAfterBreak="0">
     <w:nsid w:val="76BA0F25"/>
     <w:multiLevelType w:val="hybridMultilevel"/>
     <w:tmpl w:val="D5A49CB2"/>
@@ -4416,20 +5020,443 @@
       </w:pPr>
     </w:lvl>
   </w:abstractNum>
+  <w:abstractNum w:abstractNumId="6" w15:restartNumberingAfterBreak="0">
+    <w:nsid w:val="78F36429"/>
+    <w:multiLevelType w:val="multilevel"/>
+    <w:tmpl w:val="967E0B00"/>
+    <w:lvl w:ilvl="0">
+      <w:start w:val="1"/>
+      <w:numFmt w:val="bullet"/>
+      <w:lvlText w:val=""/>
+      <w:lvlJc w:val="left"/>
+      <w:pPr>
+        <w:tabs>
+          <w:tab w:val="num" w:pos="720"/>
+        </w:tabs>
+        <w:ind w:left="720" w:hanging="360"/>
+      </w:pPr>
+      <w:rPr>
+        <w:rFonts w:ascii="Symbol" w:hAnsi="Symbol" w:hint="default"/>
+        <w:sz w:val="20"/>
+      </w:rPr>
+    </w:lvl>
+    <w:lvl w:ilvl="1" w:tentative="1">
+      <w:start w:val="1"/>
+      <w:numFmt w:val="bullet"/>
+      <w:lvlText w:val="o"/>
+      <w:lvlJc w:val="left"/>
+      <w:pPr>
+        <w:tabs>
+          <w:tab w:val="num" w:pos="1440"/>
+        </w:tabs>
+        <w:ind w:left="1440" w:hanging="360"/>
+      </w:pPr>
+      <w:rPr>
+        <w:rFonts w:ascii="Courier New" w:hAnsi="Courier New" w:hint="default"/>
+        <w:sz w:val="20"/>
+      </w:rPr>
+    </w:lvl>
+    <w:lvl w:ilvl="2" w:tentative="1">
+      <w:start w:val="1"/>
+      <w:numFmt w:val="bullet"/>
+      <w:lvlText w:val=""/>
+      <w:lvlJc w:val="left"/>
+      <w:pPr>
+        <w:tabs>
+          <w:tab w:val="num" w:pos="2160"/>
+        </w:tabs>
+        <w:ind w:left="2160" w:hanging="360"/>
+      </w:pPr>
+      <w:rPr>
+        <w:rFonts w:ascii="Wingdings" w:hAnsi="Wingdings" w:hint="default"/>
+        <w:sz w:val="20"/>
+      </w:rPr>
+    </w:lvl>
+    <w:lvl w:ilvl="3" w:tentative="1">
+      <w:start w:val="1"/>
+      <w:numFmt w:val="bullet"/>
+      <w:lvlText w:val=""/>
+      <w:lvlJc w:val="left"/>
+      <w:pPr>
+        <w:tabs>
+          <w:tab w:val="num" w:pos="2880"/>
+        </w:tabs>
+        <w:ind w:left="2880" w:hanging="360"/>
+      </w:pPr>
+      <w:rPr>
+        <w:rFonts w:ascii="Wingdings" w:hAnsi="Wingdings" w:hint="default"/>
+        <w:sz w:val="20"/>
+      </w:rPr>
+    </w:lvl>
+    <w:lvl w:ilvl="4" w:tentative="1">
+      <w:start w:val="1"/>
+      <w:numFmt w:val="bullet"/>
+      <w:lvlText w:val=""/>
+      <w:lvlJc w:val="left"/>
+      <w:pPr>
+        <w:tabs>
+          <w:tab w:val="num" w:pos="3600"/>
+        </w:tabs>
+        <w:ind w:left="3600" w:hanging="360"/>
+      </w:pPr>
+      <w:rPr>
+        <w:rFonts w:ascii="Wingdings" w:hAnsi="Wingdings" w:hint="default"/>
+        <w:sz w:val="20"/>
+      </w:rPr>
+    </w:lvl>
+    <w:lvl w:ilvl="5" w:tentative="1">
+      <w:start w:val="1"/>
+      <w:numFmt w:val="bullet"/>
+      <w:lvlText w:val=""/>
+      <w:lvlJc w:val="left"/>
+      <w:pPr>
+        <w:tabs>
+          <w:tab w:val="num" w:pos="4320"/>
+        </w:tabs>
+        <w:ind w:left="4320" w:hanging="360"/>
+      </w:pPr>
+      <w:rPr>
+        <w:rFonts w:ascii="Wingdings" w:hAnsi="Wingdings" w:hint="default"/>
+        <w:sz w:val="20"/>
+      </w:rPr>
+    </w:lvl>
+    <w:lvl w:ilvl="6" w:tentative="1">
+      <w:start w:val="1"/>
+      <w:numFmt w:val="bullet"/>
+      <w:lvlText w:val=""/>
+      <w:lvlJc w:val="left"/>
+      <w:pPr>
+        <w:tabs>
+          <w:tab w:val="num" w:pos="5040"/>
+        </w:tabs>
+        <w:ind w:left="5040" w:hanging="360"/>
+      </w:pPr>
+      <w:rPr>
+        <w:rFonts w:ascii="Wingdings" w:hAnsi="Wingdings" w:hint="default"/>
+        <w:sz w:val="20"/>
+      </w:rPr>
+    </w:lvl>
+    <w:lvl w:ilvl="7" w:tentative="1">
+      <w:start w:val="1"/>
+      <w:numFmt w:val="bullet"/>
+      <w:lvlText w:val=""/>
+      <w:lvlJc w:val="left"/>
+      <w:pPr>
+        <w:tabs>
+          <w:tab w:val="num" w:pos="5760"/>
+        </w:tabs>
+        <w:ind w:left="5760" w:hanging="360"/>
+      </w:pPr>
+      <w:rPr>
+        <w:rFonts w:ascii="Wingdings" w:hAnsi="Wingdings" w:hint="default"/>
+        <w:sz w:val="20"/>
+      </w:rPr>
+    </w:lvl>
+    <w:lvl w:ilvl="8" w:tentative="1">
+      <w:start w:val="1"/>
+      <w:numFmt w:val="bullet"/>
+      <w:lvlText w:val=""/>
+      <w:lvlJc w:val="left"/>
+      <w:pPr>
+        <w:tabs>
+          <w:tab w:val="num" w:pos="6480"/>
+        </w:tabs>
+        <w:ind w:left="6480" w:hanging="360"/>
+      </w:pPr>
+      <w:rPr>
+        <w:rFonts w:ascii="Wingdings" w:hAnsi="Wingdings" w:hint="default"/>
+        <w:sz w:val="20"/>
+      </w:rPr>
+    </w:lvl>
+  </w:abstractNum>
+  <w:abstractNum w:abstractNumId="7" w15:restartNumberingAfterBreak="0">
+    <w:nsid w:val="7A9464AF"/>
+    <w:multiLevelType w:val="multilevel"/>
+    <w:tmpl w:val="D8E2EB5E"/>
+    <w:lvl w:ilvl="0">
+      <w:start w:val="1"/>
+      <w:numFmt w:val="bullet"/>
+      <w:lvlText w:val=""/>
+      <w:lvlJc w:val="left"/>
+      <w:pPr>
+        <w:tabs>
+          <w:tab w:val="num" w:pos="720"/>
+        </w:tabs>
+        <w:ind w:left="720" w:hanging="360"/>
+      </w:pPr>
+      <w:rPr>
+        <w:rFonts w:ascii="Symbol" w:hAnsi="Symbol" w:hint="default"/>
+        <w:sz w:val="20"/>
+      </w:rPr>
+    </w:lvl>
+    <w:lvl w:ilvl="1" w:tentative="1">
+      <w:start w:val="1"/>
+      <w:numFmt w:val="bullet"/>
+      <w:lvlText w:val="o"/>
+      <w:lvlJc w:val="left"/>
+      <w:pPr>
+        <w:tabs>
+          <w:tab w:val="num" w:pos="1440"/>
+        </w:tabs>
+        <w:ind w:left="1440" w:hanging="360"/>
+      </w:pPr>
+      <w:rPr>
+        <w:rFonts w:ascii="Courier New" w:hAnsi="Courier New" w:hint="default"/>
+        <w:sz w:val="20"/>
+      </w:rPr>
+    </w:lvl>
+    <w:lvl w:ilvl="2" w:tentative="1">
+      <w:start w:val="1"/>
+      <w:numFmt w:val="bullet"/>
+      <w:lvlText w:val=""/>
+      <w:lvlJc w:val="left"/>
+      <w:pPr>
+        <w:tabs>
+          <w:tab w:val="num" w:pos="2160"/>
+        </w:tabs>
+        <w:ind w:left="2160" w:hanging="360"/>
+      </w:pPr>
+      <w:rPr>
+        <w:rFonts w:ascii="Wingdings" w:hAnsi="Wingdings" w:hint="default"/>
+        <w:sz w:val="20"/>
+      </w:rPr>
+    </w:lvl>
+    <w:lvl w:ilvl="3" w:tentative="1">
+      <w:start w:val="1"/>
+      <w:numFmt w:val="bullet"/>
+      <w:lvlText w:val=""/>
+      <w:lvlJc w:val="left"/>
+      <w:pPr>
+        <w:tabs>
+          <w:tab w:val="num" w:pos="2880"/>
+        </w:tabs>
+        <w:ind w:left="2880" w:hanging="360"/>
+      </w:pPr>
+      <w:rPr>
+        <w:rFonts w:ascii="Wingdings" w:hAnsi="Wingdings" w:hint="default"/>
+        <w:sz w:val="20"/>
+      </w:rPr>
+    </w:lvl>
+    <w:lvl w:ilvl="4" w:tentative="1">
+      <w:start w:val="1"/>
+      <w:numFmt w:val="bullet"/>
+      <w:lvlText w:val=""/>
+      <w:lvlJc w:val="left"/>
+      <w:pPr>
+        <w:tabs>
+          <w:tab w:val="num" w:pos="3600"/>
+        </w:tabs>
+        <w:ind w:left="3600" w:hanging="360"/>
+      </w:pPr>
+      <w:rPr>
+        <w:rFonts w:ascii="Wingdings" w:hAnsi="Wingdings" w:hint="default"/>
+        <w:sz w:val="20"/>
+      </w:rPr>
+    </w:lvl>
+    <w:lvl w:ilvl="5" w:tentative="1">
+      <w:start w:val="1"/>
+      <w:numFmt w:val="bullet"/>
+      <w:lvlText w:val=""/>
+      <w:lvlJc w:val="left"/>
+      <w:pPr>
+        <w:tabs>
+          <w:tab w:val="num" w:pos="4320"/>
+        </w:tabs>
+        <w:ind w:left="4320" w:hanging="360"/>
+      </w:pPr>
+      <w:rPr>
+        <w:rFonts w:ascii="Wingdings" w:hAnsi="Wingdings" w:hint="default"/>
+        <w:sz w:val="20"/>
+      </w:rPr>
+    </w:lvl>
+    <w:lvl w:ilvl="6" w:tentative="1">
+      <w:start w:val="1"/>
+      <w:numFmt w:val="bullet"/>
+      <w:lvlText w:val=""/>
+      <w:lvlJc w:val="left"/>
+      <w:pPr>
+        <w:tabs>
+          <w:tab w:val="num" w:pos="5040"/>
+        </w:tabs>
+        <w:ind w:left="5040" w:hanging="360"/>
+      </w:pPr>
+      <w:rPr>
+        <w:rFonts w:ascii="Wingdings" w:hAnsi="Wingdings" w:hint="default"/>
+        <w:sz w:val="20"/>
+      </w:rPr>
+    </w:lvl>
+    <w:lvl w:ilvl="7" w:tentative="1">
+      <w:start w:val="1"/>
+      <w:numFmt w:val="bullet"/>
+      <w:lvlText w:val=""/>
+      <w:lvlJc w:val="left"/>
+      <w:pPr>
+        <w:tabs>
+          <w:tab w:val="num" w:pos="5760"/>
+        </w:tabs>
+        <w:ind w:left="5760" w:hanging="360"/>
+      </w:pPr>
+      <w:rPr>
+        <w:rFonts w:ascii="Wingdings" w:hAnsi="Wingdings" w:hint="default"/>
+        <w:sz w:val="20"/>
+      </w:rPr>
+    </w:lvl>
+    <w:lvl w:ilvl="8" w:tentative="1">
+      <w:start w:val="1"/>
+      <w:numFmt w:val="bullet"/>
+      <w:lvlText w:val=""/>
+      <w:lvlJc w:val="left"/>
+      <w:pPr>
+        <w:tabs>
+          <w:tab w:val="num" w:pos="6480"/>
+        </w:tabs>
+        <w:ind w:left="6480" w:hanging="360"/>
+      </w:pPr>
+      <w:rPr>
+        <w:rFonts w:ascii="Wingdings" w:hAnsi="Wingdings" w:hint="default"/>
+        <w:sz w:val="20"/>
+      </w:rPr>
+    </w:lvl>
+  </w:abstractNum>
+  <w:abstractNum w:abstractNumId="8" w15:restartNumberingAfterBreak="0">
+    <w:nsid w:val="7C6A386E"/>
+    <w:multiLevelType w:val="hybridMultilevel"/>
+    <w:tmpl w:val="22D48C84"/>
+    <w:lvl w:ilvl="0" w:tplc="04090001">
+      <w:start w:val="1"/>
+      <w:numFmt w:val="bullet"/>
+      <w:lvlText w:val=""/>
+      <w:lvlJc w:val="left"/>
+      <w:pPr>
+        <w:ind w:left="720" w:hanging="360"/>
+      </w:pPr>
+      <w:rPr>
+        <w:rFonts w:ascii="Symbol" w:hAnsi="Symbol" w:hint="default"/>
+      </w:rPr>
+    </w:lvl>
+    <w:lvl w:ilvl="1" w:tplc="04090003" w:tentative="1">
+      <w:start w:val="1"/>
+      <w:numFmt w:val="bullet"/>
+      <w:lvlText w:val="o"/>
+      <w:lvlJc w:val="left"/>
+      <w:pPr>
+        <w:ind w:left="1440" w:hanging="360"/>
+      </w:pPr>
+      <w:rPr>
+        <w:rFonts w:ascii="Courier New" w:hAnsi="Courier New" w:cs="Courier New" w:hint="default"/>
+      </w:rPr>
+    </w:lvl>
+    <w:lvl w:ilvl="2" w:tplc="04090005" w:tentative="1">
+      <w:start w:val="1"/>
+      <w:numFmt w:val="bullet"/>
+      <w:lvlText w:val=""/>
+      <w:lvlJc w:val="left"/>
+      <w:pPr>
+        <w:ind w:left="2160" w:hanging="360"/>
+      </w:pPr>
+      <w:rPr>
+        <w:rFonts w:ascii="Wingdings" w:hAnsi="Wingdings" w:hint="default"/>
+      </w:rPr>
+    </w:lvl>
+    <w:lvl w:ilvl="3" w:tplc="04090001" w:tentative="1">
+      <w:start w:val="1"/>
+      <w:numFmt w:val="bullet"/>
+      <w:lvlText w:val=""/>
+      <w:lvlJc w:val="left"/>
+      <w:pPr>
+        <w:ind w:left="2880" w:hanging="360"/>
+      </w:pPr>
+      <w:rPr>
+        <w:rFonts w:ascii="Symbol" w:hAnsi="Symbol" w:hint="default"/>
+      </w:rPr>
+    </w:lvl>
+    <w:lvl w:ilvl="4" w:tplc="04090003" w:tentative="1">
+      <w:start w:val="1"/>
+      <w:numFmt w:val="bullet"/>
+      <w:lvlText w:val="o"/>
+      <w:lvlJc w:val="left"/>
+      <w:pPr>
+        <w:ind w:left="3600" w:hanging="360"/>
+      </w:pPr>
+      <w:rPr>
+        <w:rFonts w:ascii="Courier New" w:hAnsi="Courier New" w:cs="Courier New" w:hint="default"/>
+      </w:rPr>
+    </w:lvl>
+    <w:lvl w:ilvl="5" w:tplc="04090005" w:tentative="1">
+      <w:start w:val="1"/>
+      <w:numFmt w:val="bullet"/>
+      <w:lvlText w:val=""/>
+      <w:lvlJc w:val="left"/>
+      <w:pPr>
+        <w:ind w:left="4320" w:hanging="360"/>
+      </w:pPr>
+      <w:rPr>
+        <w:rFonts w:ascii="Wingdings" w:hAnsi="Wingdings" w:hint="default"/>
+      </w:rPr>
+    </w:lvl>
+    <w:lvl w:ilvl="6" w:tplc="04090001" w:tentative="1">
+      <w:start w:val="1"/>
+      <w:numFmt w:val="bullet"/>
+      <w:lvlText w:val=""/>
+      <w:lvlJc w:val="left"/>
+      <w:pPr>
+        <w:ind w:left="5040" w:hanging="360"/>
+      </w:pPr>
+      <w:rPr>
+        <w:rFonts w:ascii="Symbol" w:hAnsi="Symbol" w:hint="default"/>
+      </w:rPr>
+    </w:lvl>
+    <w:lvl w:ilvl="7" w:tplc="04090003" w:tentative="1">
+      <w:start w:val="1"/>
+      <w:numFmt w:val="bullet"/>
+      <w:lvlText w:val="o"/>
+      <w:lvlJc w:val="left"/>
+      <w:pPr>
+        <w:ind w:left="5760" w:hanging="360"/>
+      </w:pPr>
+      <w:rPr>
+        <w:rFonts w:ascii="Courier New" w:hAnsi="Courier New" w:cs="Courier New" w:hint="default"/>
+      </w:rPr>
+    </w:lvl>
+    <w:lvl w:ilvl="8" w:tplc="04090005" w:tentative="1">
+      <w:start w:val="1"/>
+      <w:numFmt w:val="bullet"/>
+      <w:lvlText w:val=""/>
+      <w:lvlJc w:val="left"/>
+      <w:pPr>
+        <w:ind w:left="6480" w:hanging="360"/>
+      </w:pPr>
+      <w:rPr>
+        <w:rFonts w:ascii="Wingdings" w:hAnsi="Wingdings" w:hint="default"/>
+      </w:rPr>
+    </w:lvl>
+  </w:abstractNum>
   <w:num w:numId="1" w16cid:durableId="1328556343">
+    <w:abstractNumId w:val="1"/>
+  </w:num>
+  <w:num w:numId="2" w16cid:durableId="160506949">
+    <w:abstractNumId w:val="4"/>
+  </w:num>
+  <w:num w:numId="3" w16cid:durableId="2118283814">
+    <w:abstractNumId w:val="5"/>
+  </w:num>
+  <w:num w:numId="4" w16cid:durableId="764570449">
+    <w:abstractNumId w:val="2"/>
+  </w:num>
+  <w:num w:numId="5" w16cid:durableId="1307079492">
+    <w:abstractNumId w:val="3"/>
+  </w:num>
+  <w:num w:numId="6" w16cid:durableId="485559113">
+    <w:abstractNumId w:val="6"/>
+  </w:num>
+  <w:num w:numId="7" w16cid:durableId="986596279">
     <w:abstractNumId w:val="0"/>
   </w:num>
-  <w:num w:numId="2" w16cid:durableId="160506949">
-    <w:abstractNumId w:val="3"/>
+  <w:num w:numId="8" w16cid:durableId="72510841">
+    <w:abstractNumId w:val="7"/>
   </w:num>
-  <w:num w:numId="3" w16cid:durableId="2118283814">
-    <w:abstractNumId w:val="4"/>
-  </w:num>
-  <w:num w:numId="4" w16cid:durableId="764570449">
-    <w:abstractNumId w:val="1"/>
-  </w:num>
-  <w:num w:numId="5" w16cid:durableId="1307079492">
-    <w:abstractNumId w:val="2"/>
+  <w:num w:numId="9" w16cid:durableId="411971850">
+    <w:abstractNumId w:val="8"/>
   </w:num>
 </w:numbering>
 </file>
@@ -5396,6 +6423,2646 @@
 </w:styles>
 </file>
 
+<file path=word/charts/chart1.xml><?xml version="1.0" encoding="utf-8"?>
+<c:chartSpace xmlns:c="http://schemas.openxmlformats.org/drawingml/2006/chart" xmlns:a="http://schemas.openxmlformats.org/drawingml/2006/main" xmlns:r="http://schemas.openxmlformats.org/officeDocument/2006/relationships" xmlns:c16r2="http://schemas.microsoft.com/office/drawing/2015/06/chart">
+  <c:date1904 val="0"/>
+  <c:lang val="en-US"/>
+  <c:roundedCorners val="0"/>
+  <mc:AlternateContent xmlns:mc="http://schemas.openxmlformats.org/markup-compatibility/2006">
+    <mc:Choice xmlns:c14="http://schemas.microsoft.com/office/drawing/2007/8/2/chart" Requires="c14">
+      <c14:style val="102"/>
+    </mc:Choice>
+    <mc:Fallback>
+      <c:style val="2"/>
+    </mc:Fallback>
+  </mc:AlternateContent>
+  <c:chart>
+    <c:autoTitleDeleted val="1"/>
+    <c:plotArea>
+      <c:layout>
+        <c:manualLayout>
+          <c:layoutTarget val="inner"/>
+          <c:xMode val="edge"/>
+          <c:yMode val="edge"/>
+          <c:x val="5.3532737937959096E-2"/>
+          <c:y val="4.207815462755872E-2"/>
+          <c:w val="0.91165741866159344"/>
+          <c:h val="0.85893562915530497"/>
+        </c:manualLayout>
+      </c:layout>
+      <c:scatterChart>
+        <c:scatterStyle val="smoothMarker"/>
+        <c:varyColors val="0"/>
+        <c:ser>
+          <c:idx val="0"/>
+          <c:order val="0"/>
+          <c:tx>
+            <c:v>Wo = Wo original Boundary</c:v>
+          </c:tx>
+          <c:spPr>
+            <a:ln w="19050" cap="rnd">
+              <a:solidFill>
+                <a:schemeClr val="accent1"/>
+              </a:solidFill>
+              <a:round/>
+            </a:ln>
+            <a:effectLst/>
+          </c:spPr>
+          <c:marker>
+            <c:symbol val="circle"/>
+            <c:size val="5"/>
+            <c:spPr>
+              <a:solidFill>
+                <a:schemeClr val="accent1"/>
+              </a:solidFill>
+              <a:ln w="9525">
+                <a:solidFill>
+                  <a:schemeClr val="accent1"/>
+                </a:solidFill>
+              </a:ln>
+              <a:effectLst/>
+            </c:spPr>
+          </c:marker>
+          <c:xVal>
+            <c:numRef>
+              <c:f>Sheet1!$B$8:$B$19</c:f>
+              <c:numCache>
+                <c:formatCode>General</c:formatCode>
+                <c:ptCount val="12"/>
+                <c:pt idx="0">
+                  <c:v>0</c:v>
+                </c:pt>
+                <c:pt idx="1">
+                  <c:v>1</c:v>
+                </c:pt>
+                <c:pt idx="2">
+                  <c:v>2</c:v>
+                </c:pt>
+                <c:pt idx="3">
+                  <c:v>3</c:v>
+                </c:pt>
+                <c:pt idx="4">
+                  <c:v>4</c:v>
+                </c:pt>
+                <c:pt idx="5">
+                  <c:v>5</c:v>
+                </c:pt>
+                <c:pt idx="6">
+                  <c:v>6</c:v>
+                </c:pt>
+                <c:pt idx="7">
+                  <c:v>7</c:v>
+                </c:pt>
+                <c:pt idx="8">
+                  <c:v>8</c:v>
+                </c:pt>
+                <c:pt idx="9">
+                  <c:v>9</c:v>
+                </c:pt>
+                <c:pt idx="10">
+                  <c:v>10</c:v>
+                </c:pt>
+                <c:pt idx="11">
+                  <c:v>11</c:v>
+                </c:pt>
+              </c:numCache>
+            </c:numRef>
+          </c:xVal>
+          <c:yVal>
+            <c:numRef>
+              <c:f>Sheet1!$C$8:$C$19</c:f>
+              <c:numCache>
+                <c:formatCode>General</c:formatCode>
+                <c:ptCount val="12"/>
+                <c:pt idx="0">
+                  <c:v>3</c:v>
+                </c:pt>
+                <c:pt idx="1">
+                  <c:v>3.5</c:v>
+                </c:pt>
+                <c:pt idx="2">
+                  <c:v>4</c:v>
+                </c:pt>
+                <c:pt idx="3">
+                  <c:v>4.5</c:v>
+                </c:pt>
+                <c:pt idx="4">
+                  <c:v>5</c:v>
+                </c:pt>
+                <c:pt idx="5">
+                  <c:v>5.5</c:v>
+                </c:pt>
+                <c:pt idx="6">
+                  <c:v>6</c:v>
+                </c:pt>
+                <c:pt idx="7">
+                  <c:v>6.5</c:v>
+                </c:pt>
+                <c:pt idx="8">
+                  <c:v>7</c:v>
+                </c:pt>
+                <c:pt idx="9">
+                  <c:v>7.5</c:v>
+                </c:pt>
+                <c:pt idx="10">
+                  <c:v>8</c:v>
+                </c:pt>
+                <c:pt idx="11">
+                  <c:v>8.5</c:v>
+                </c:pt>
+              </c:numCache>
+            </c:numRef>
+          </c:yVal>
+          <c:smooth val="1"/>
+          <c:extLst>
+            <c:ext xmlns:c16="http://schemas.microsoft.com/office/drawing/2014/chart" uri="{C3380CC4-5D6E-409C-BE32-E72D297353CC}">
+              <c16:uniqueId val="{00000000-155A-470B-A7B5-971664E4E2F6}"/>
+            </c:ext>
+          </c:extLst>
+        </c:ser>
+        <c:ser>
+          <c:idx val="1"/>
+          <c:order val="1"/>
+          <c:tx>
+            <c:v>Wo = Wo/2 (Halved Wo)</c:v>
+          </c:tx>
+          <c:spPr>
+            <a:ln w="19050" cap="rnd">
+              <a:solidFill>
+                <a:schemeClr val="accent2"/>
+              </a:solidFill>
+              <a:round/>
+            </a:ln>
+            <a:effectLst/>
+          </c:spPr>
+          <c:marker>
+            <c:symbol val="circle"/>
+            <c:size val="5"/>
+            <c:spPr>
+              <a:solidFill>
+                <a:schemeClr val="accent2"/>
+              </a:solidFill>
+              <a:ln w="9525">
+                <a:solidFill>
+                  <a:schemeClr val="accent2"/>
+                </a:solidFill>
+              </a:ln>
+              <a:effectLst/>
+            </c:spPr>
+          </c:marker>
+          <c:xVal>
+            <c:numRef>
+              <c:f>Sheet1!$B$8:$B$19</c:f>
+              <c:numCache>
+                <c:formatCode>General</c:formatCode>
+                <c:ptCount val="12"/>
+                <c:pt idx="0">
+                  <c:v>0</c:v>
+                </c:pt>
+                <c:pt idx="1">
+                  <c:v>1</c:v>
+                </c:pt>
+                <c:pt idx="2">
+                  <c:v>2</c:v>
+                </c:pt>
+                <c:pt idx="3">
+                  <c:v>3</c:v>
+                </c:pt>
+                <c:pt idx="4">
+                  <c:v>4</c:v>
+                </c:pt>
+                <c:pt idx="5">
+                  <c:v>5</c:v>
+                </c:pt>
+                <c:pt idx="6">
+                  <c:v>6</c:v>
+                </c:pt>
+                <c:pt idx="7">
+                  <c:v>7</c:v>
+                </c:pt>
+                <c:pt idx="8">
+                  <c:v>8</c:v>
+                </c:pt>
+                <c:pt idx="9">
+                  <c:v>9</c:v>
+                </c:pt>
+                <c:pt idx="10">
+                  <c:v>10</c:v>
+                </c:pt>
+                <c:pt idx="11">
+                  <c:v>11</c:v>
+                </c:pt>
+              </c:numCache>
+            </c:numRef>
+          </c:xVal>
+          <c:yVal>
+            <c:numRef>
+              <c:f>Sheet1!$D$8:$D$19</c:f>
+              <c:numCache>
+                <c:formatCode>General</c:formatCode>
+                <c:ptCount val="12"/>
+                <c:pt idx="0">
+                  <c:v>1.5</c:v>
+                </c:pt>
+                <c:pt idx="1">
+                  <c:v>2</c:v>
+                </c:pt>
+                <c:pt idx="2">
+                  <c:v>2.5</c:v>
+                </c:pt>
+                <c:pt idx="3">
+                  <c:v>3</c:v>
+                </c:pt>
+                <c:pt idx="4">
+                  <c:v>3.5</c:v>
+                </c:pt>
+                <c:pt idx="5">
+                  <c:v>4</c:v>
+                </c:pt>
+                <c:pt idx="6">
+                  <c:v>4.5</c:v>
+                </c:pt>
+                <c:pt idx="7">
+                  <c:v>5</c:v>
+                </c:pt>
+                <c:pt idx="8">
+                  <c:v>5.5</c:v>
+                </c:pt>
+                <c:pt idx="9">
+                  <c:v>6</c:v>
+                </c:pt>
+                <c:pt idx="10">
+                  <c:v>6.5</c:v>
+                </c:pt>
+                <c:pt idx="11">
+                  <c:v>7</c:v>
+                </c:pt>
+              </c:numCache>
+            </c:numRef>
+          </c:yVal>
+          <c:smooth val="1"/>
+          <c:extLst>
+            <c:ext xmlns:c16="http://schemas.microsoft.com/office/drawing/2014/chart" uri="{C3380CC4-5D6E-409C-BE32-E72D297353CC}">
+              <c16:uniqueId val="{00000001-155A-470B-A7B5-971664E4E2F6}"/>
+            </c:ext>
+          </c:extLst>
+        </c:ser>
+        <c:ser>
+          <c:idx val="2"/>
+          <c:order val="2"/>
+          <c:spPr>
+            <a:ln w="19050" cap="rnd">
+              <a:solidFill>
+                <a:schemeClr val="accent3"/>
+              </a:solidFill>
+              <a:round/>
+            </a:ln>
+            <a:effectLst/>
+          </c:spPr>
+          <c:marker>
+            <c:symbol val="circle"/>
+            <c:size val="5"/>
+            <c:spPr>
+              <a:solidFill>
+                <a:schemeClr val="accent3"/>
+              </a:solidFill>
+              <a:ln w="9525">
+                <a:solidFill>
+                  <a:schemeClr val="accent3"/>
+                </a:solidFill>
+              </a:ln>
+              <a:effectLst/>
+            </c:spPr>
+          </c:marker>
+          <c:errBars>
+            <c:errDir val="x"/>
+            <c:errBarType val="both"/>
+            <c:errValType val="percentage"/>
+            <c:noEndCap val="1"/>
+            <c:val val="5"/>
+            <c:spPr>
+              <a:noFill/>
+              <a:ln w="9525" cap="flat" cmpd="sng" algn="ctr">
+                <a:solidFill>
+                  <a:schemeClr val="tx1">
+                    <a:lumMod val="65000"/>
+                    <a:lumOff val="35000"/>
+                  </a:schemeClr>
+                </a:solidFill>
+                <a:round/>
+              </a:ln>
+              <a:effectLst/>
+            </c:spPr>
+          </c:errBars>
+          <c:errBars>
+            <c:errDir val="y"/>
+            <c:errBarType val="both"/>
+            <c:errValType val="percentage"/>
+            <c:noEndCap val="0"/>
+            <c:val val="100"/>
+            <c:spPr>
+              <a:noFill/>
+              <a:ln w="9525" cap="flat" cmpd="sng" algn="ctr">
+                <a:solidFill>
+                  <a:srgbClr val="FF0000"/>
+                </a:solidFill>
+                <a:prstDash val="sysDash"/>
+                <a:round/>
+              </a:ln>
+              <a:effectLst/>
+            </c:spPr>
+          </c:errBars>
+          <c:xVal>
+            <c:numRef>
+              <c:f>Sheet1!$B$22</c:f>
+              <c:numCache>
+                <c:formatCode>General</c:formatCode>
+                <c:ptCount val="1"/>
+                <c:pt idx="0">
+                  <c:v>5</c:v>
+                </c:pt>
+              </c:numCache>
+            </c:numRef>
+          </c:xVal>
+          <c:yVal>
+            <c:numRef>
+              <c:f>Sheet1!$C$22</c:f>
+              <c:numCache>
+                <c:formatCode>General</c:formatCode>
+                <c:ptCount val="1"/>
+                <c:pt idx="0">
+                  <c:v>5.5</c:v>
+                </c:pt>
+              </c:numCache>
+            </c:numRef>
+          </c:yVal>
+          <c:smooth val="1"/>
+          <c:extLst>
+            <c:ext xmlns:c16="http://schemas.microsoft.com/office/drawing/2014/chart" uri="{C3380CC4-5D6E-409C-BE32-E72D297353CC}">
+              <c16:uniqueId val="{00000002-155A-470B-A7B5-971664E4E2F6}"/>
+            </c:ext>
+          </c:extLst>
+        </c:ser>
+        <c:ser>
+          <c:idx val="3"/>
+          <c:order val="3"/>
+          <c:spPr>
+            <a:ln w="19050" cap="rnd">
+              <a:noFill/>
+              <a:round/>
+            </a:ln>
+            <a:effectLst/>
+          </c:spPr>
+          <c:marker>
+            <c:symbol val="circle"/>
+            <c:size val="5"/>
+            <c:spPr>
+              <a:solidFill>
+                <a:srgbClr val="FF0000"/>
+              </a:solidFill>
+              <a:ln w="9525">
+                <a:solidFill>
+                  <a:srgbClr val="FF0000"/>
+                </a:solidFill>
+              </a:ln>
+              <a:effectLst/>
+            </c:spPr>
+          </c:marker>
+          <c:xVal>
+            <c:numRef>
+              <c:f>Sheet1!$F$8:$F$19</c:f>
+              <c:numCache>
+                <c:formatCode>General</c:formatCode>
+                <c:ptCount val="12"/>
+                <c:pt idx="0">
+                  <c:v>2</c:v>
+                </c:pt>
+                <c:pt idx="1">
+                  <c:v>4</c:v>
+                </c:pt>
+                <c:pt idx="2">
+                  <c:v>8</c:v>
+                </c:pt>
+                <c:pt idx="3">
+                  <c:v>10</c:v>
+                </c:pt>
+              </c:numCache>
+            </c:numRef>
+          </c:xVal>
+          <c:yVal>
+            <c:numRef>
+              <c:f>Sheet1!$G$8:$G$19</c:f>
+              <c:numCache>
+                <c:formatCode>General</c:formatCode>
+                <c:ptCount val="12"/>
+                <c:pt idx="0">
+                  <c:v>5</c:v>
+                </c:pt>
+                <c:pt idx="1">
+                  <c:v>6</c:v>
+                </c:pt>
+                <c:pt idx="2">
+                  <c:v>8</c:v>
+                </c:pt>
+                <c:pt idx="3">
+                  <c:v>6</c:v>
+                </c:pt>
+              </c:numCache>
+            </c:numRef>
+          </c:yVal>
+          <c:smooth val="1"/>
+          <c:extLst>
+            <c:ext xmlns:c16="http://schemas.microsoft.com/office/drawing/2014/chart" uri="{C3380CC4-5D6E-409C-BE32-E72D297353CC}">
+              <c16:uniqueId val="{00000003-155A-470B-A7B5-971664E4E2F6}"/>
+            </c:ext>
+          </c:extLst>
+        </c:ser>
+        <c:ser>
+          <c:idx val="4"/>
+          <c:order val="4"/>
+          <c:spPr>
+            <a:ln w="19050" cap="rnd">
+              <a:noFill/>
+              <a:round/>
+            </a:ln>
+            <a:effectLst/>
+          </c:spPr>
+          <c:marker>
+            <c:symbol val="circle"/>
+            <c:size val="5"/>
+            <c:spPr>
+              <a:solidFill>
+                <a:schemeClr val="bg2">
+                  <a:lumMod val="10000"/>
+                </a:schemeClr>
+              </a:solidFill>
+              <a:ln w="9525">
+                <a:solidFill>
+                  <a:schemeClr val="tx1"/>
+                </a:solidFill>
+              </a:ln>
+              <a:effectLst/>
+            </c:spPr>
+          </c:marker>
+          <c:xVal>
+            <c:numRef>
+              <c:f>Sheet1!$I$8:$I$10</c:f>
+              <c:numCache>
+                <c:formatCode>General</c:formatCode>
+                <c:ptCount val="3"/>
+                <c:pt idx="0">
+                  <c:v>2</c:v>
+                </c:pt>
+                <c:pt idx="1">
+                  <c:v>5</c:v>
+                </c:pt>
+                <c:pt idx="2">
+                  <c:v>9</c:v>
+                </c:pt>
+              </c:numCache>
+            </c:numRef>
+          </c:xVal>
+          <c:yVal>
+            <c:numRef>
+              <c:f>Sheet1!$J$8:$J$10</c:f>
+              <c:numCache>
+                <c:formatCode>General</c:formatCode>
+                <c:ptCount val="3"/>
+                <c:pt idx="0">
+                  <c:v>2.8</c:v>
+                </c:pt>
+                <c:pt idx="1">
+                  <c:v>4.5</c:v>
+                </c:pt>
+                <c:pt idx="2">
+                  <c:v>7</c:v>
+                </c:pt>
+              </c:numCache>
+            </c:numRef>
+          </c:yVal>
+          <c:smooth val="1"/>
+          <c:extLst>
+            <c:ext xmlns:c16="http://schemas.microsoft.com/office/drawing/2014/chart" uri="{C3380CC4-5D6E-409C-BE32-E72D297353CC}">
+              <c16:uniqueId val="{00000004-155A-470B-A7B5-971664E4E2F6}"/>
+            </c:ext>
+          </c:extLst>
+        </c:ser>
+        <c:dLbls>
+          <c:showLegendKey val="0"/>
+          <c:showVal val="0"/>
+          <c:showCatName val="0"/>
+          <c:showSerName val="0"/>
+          <c:showPercent val="0"/>
+          <c:showBubbleSize val="0"/>
+        </c:dLbls>
+        <c:axId val="386452096"/>
+        <c:axId val="386451616"/>
+      </c:scatterChart>
+      <c:valAx>
+        <c:axId val="386452096"/>
+        <c:scaling>
+          <c:orientation val="minMax"/>
+        </c:scaling>
+        <c:delete val="0"/>
+        <c:axPos val="b"/>
+        <c:majorGridlines>
+          <c:spPr>
+            <a:ln w="9525" cap="flat" cmpd="sng" algn="ctr">
+              <a:solidFill>
+                <a:schemeClr val="tx1">
+                  <a:lumMod val="15000"/>
+                  <a:lumOff val="85000"/>
+                </a:schemeClr>
+              </a:solidFill>
+              <a:round/>
+            </a:ln>
+            <a:effectLst/>
+          </c:spPr>
+        </c:majorGridlines>
+        <c:minorGridlines>
+          <c:spPr>
+            <a:ln w="9525" cap="flat" cmpd="sng" algn="ctr">
+              <a:solidFill>
+                <a:schemeClr val="tx1">
+                  <a:lumMod val="5000"/>
+                  <a:lumOff val="95000"/>
+                </a:schemeClr>
+              </a:solidFill>
+              <a:round/>
+            </a:ln>
+            <a:effectLst/>
+          </c:spPr>
+        </c:minorGridlines>
+        <c:numFmt formatCode="General" sourceLinked="1"/>
+        <c:majorTickMark val="none"/>
+        <c:minorTickMark val="none"/>
+        <c:tickLblPos val="nextTo"/>
+        <c:spPr>
+          <a:noFill/>
+          <a:ln w="9525" cap="flat" cmpd="sng" algn="ctr">
+            <a:solidFill>
+              <a:schemeClr val="tx1">
+                <a:lumMod val="25000"/>
+                <a:lumOff val="75000"/>
+              </a:schemeClr>
+            </a:solidFill>
+            <a:round/>
+          </a:ln>
+          <a:effectLst/>
+        </c:spPr>
+        <c:txPr>
+          <a:bodyPr rot="-60000000" spcFirstLastPara="1" vertOverflow="ellipsis" vert="horz" wrap="square" anchor="ctr" anchorCtr="1"/>
+          <a:lstStyle/>
+          <a:p>
+            <a:pPr>
+              <a:defRPr sz="900" b="0" i="0" u="none" strike="noStrike" kern="1200" baseline="0">
+                <a:solidFill>
+                  <a:schemeClr val="tx1">
+                    <a:lumMod val="65000"/>
+                    <a:lumOff val="35000"/>
+                  </a:schemeClr>
+                </a:solidFill>
+                <a:latin typeface="+mn-lt"/>
+                <a:ea typeface="+mn-ea"/>
+                <a:cs typeface="+mn-cs"/>
+              </a:defRPr>
+            </a:pPr>
+            <a:endParaRPr lang="en-US"/>
+          </a:p>
+        </c:txPr>
+        <c:crossAx val="386451616"/>
+        <c:crosses val="autoZero"/>
+        <c:crossBetween val="midCat"/>
+      </c:valAx>
+      <c:valAx>
+        <c:axId val="386451616"/>
+        <c:scaling>
+          <c:orientation val="minMax"/>
+        </c:scaling>
+        <c:delete val="0"/>
+        <c:axPos val="l"/>
+        <c:majorGridlines>
+          <c:spPr>
+            <a:ln w="9525" cap="flat" cmpd="sng" algn="ctr">
+              <a:solidFill>
+                <a:schemeClr val="tx1">
+                  <a:lumMod val="15000"/>
+                  <a:lumOff val="85000"/>
+                </a:schemeClr>
+              </a:solidFill>
+              <a:round/>
+            </a:ln>
+            <a:effectLst/>
+          </c:spPr>
+        </c:majorGridlines>
+        <c:minorGridlines>
+          <c:spPr>
+            <a:ln w="9525" cap="flat" cmpd="sng" algn="ctr">
+              <a:solidFill>
+                <a:schemeClr val="tx1">
+                  <a:lumMod val="5000"/>
+                  <a:lumOff val="95000"/>
+                </a:schemeClr>
+              </a:solidFill>
+              <a:round/>
+            </a:ln>
+            <a:effectLst/>
+          </c:spPr>
+        </c:minorGridlines>
+        <c:numFmt formatCode="General" sourceLinked="1"/>
+        <c:majorTickMark val="none"/>
+        <c:minorTickMark val="none"/>
+        <c:tickLblPos val="nextTo"/>
+        <c:spPr>
+          <a:noFill/>
+          <a:ln w="9525" cap="flat" cmpd="sng" algn="ctr">
+            <a:solidFill>
+              <a:schemeClr val="tx1">
+                <a:lumMod val="25000"/>
+                <a:lumOff val="75000"/>
+              </a:schemeClr>
+            </a:solidFill>
+            <a:round/>
+          </a:ln>
+          <a:effectLst/>
+        </c:spPr>
+        <c:txPr>
+          <a:bodyPr rot="-60000000" spcFirstLastPara="1" vertOverflow="ellipsis" vert="horz" wrap="square" anchor="ctr" anchorCtr="1"/>
+          <a:lstStyle/>
+          <a:p>
+            <a:pPr>
+              <a:defRPr sz="900" b="0" i="0" u="none" strike="noStrike" kern="1200" baseline="0">
+                <a:solidFill>
+                  <a:schemeClr val="tx1">
+                    <a:lumMod val="65000"/>
+                    <a:lumOff val="35000"/>
+                  </a:schemeClr>
+                </a:solidFill>
+                <a:latin typeface="+mn-lt"/>
+                <a:ea typeface="+mn-ea"/>
+                <a:cs typeface="+mn-cs"/>
+              </a:defRPr>
+            </a:pPr>
+            <a:endParaRPr lang="en-US"/>
+          </a:p>
+        </c:txPr>
+        <c:crossAx val="386452096"/>
+        <c:crosses val="autoZero"/>
+        <c:crossBetween val="midCat"/>
+      </c:valAx>
+      <c:spPr>
+        <a:noFill/>
+        <a:ln>
+          <a:noFill/>
+        </a:ln>
+        <a:effectLst/>
+      </c:spPr>
+    </c:plotArea>
+    <c:legend>
+      <c:legendPos val="r"/>
+      <c:legendEntry>
+        <c:idx val="2"/>
+        <c:delete val="1"/>
+      </c:legendEntry>
+      <c:legendEntry>
+        <c:idx val="3"/>
+        <c:delete val="1"/>
+      </c:legendEntry>
+      <c:legendEntry>
+        <c:idx val="4"/>
+        <c:delete val="1"/>
+      </c:legendEntry>
+      <c:layout>
+        <c:manualLayout>
+          <c:xMode val="edge"/>
+          <c:yMode val="edge"/>
+          <c:x val="6.4770517316331752E-2"/>
+          <c:y val="6.684913413060721E-2"/>
+          <c:w val="0.22629515741099179"/>
+          <c:h val="0.2107662612212384"/>
+        </c:manualLayout>
+      </c:layout>
+      <c:overlay val="0"/>
+      <c:spPr>
+        <a:noFill/>
+        <a:ln>
+          <a:noFill/>
+        </a:ln>
+        <a:effectLst/>
+      </c:spPr>
+      <c:txPr>
+        <a:bodyPr rot="0" spcFirstLastPara="1" vertOverflow="ellipsis" vert="horz" wrap="square" anchor="ctr" anchorCtr="1"/>
+        <a:lstStyle/>
+        <a:p>
+          <a:pPr>
+            <a:defRPr sz="900" b="0" i="0" u="none" strike="noStrike" kern="1200" baseline="0">
+              <a:solidFill>
+                <a:schemeClr val="tx1">
+                  <a:lumMod val="65000"/>
+                  <a:lumOff val="35000"/>
+                </a:schemeClr>
+              </a:solidFill>
+              <a:latin typeface="+mn-lt"/>
+              <a:ea typeface="+mn-ea"/>
+              <a:cs typeface="+mn-cs"/>
+            </a:defRPr>
+          </a:pPr>
+          <a:endParaRPr lang="en-US"/>
+        </a:p>
+      </c:txPr>
+    </c:legend>
+    <c:plotVisOnly val="1"/>
+    <c:dispBlanksAs val="gap"/>
+    <c:extLst>
+      <c:ext xmlns:c16r3="http://schemas.microsoft.com/office/drawing/2017/03/chart" uri="{56B9EC1D-385E-4148-901F-78D8002777C0}">
+        <c16r3:dataDisplayOptions16>
+          <c16r3:dispNaAsBlank val="1"/>
+        </c16r3:dataDisplayOptions16>
+      </c:ext>
+    </c:extLst>
+    <c:showDLblsOverMax val="0"/>
+  </c:chart>
+  <c:spPr>
+    <a:solidFill>
+      <a:schemeClr val="bg1"/>
+    </a:solidFill>
+    <a:ln w="9525" cap="flat" cmpd="sng" algn="ctr">
+      <a:solidFill>
+        <a:schemeClr val="tx1">
+          <a:lumMod val="15000"/>
+          <a:lumOff val="85000"/>
+        </a:schemeClr>
+      </a:solidFill>
+      <a:round/>
+    </a:ln>
+    <a:effectLst/>
+  </c:spPr>
+  <c:txPr>
+    <a:bodyPr/>
+    <a:lstStyle/>
+    <a:p>
+      <a:pPr>
+        <a:defRPr/>
+      </a:pPr>
+      <a:endParaRPr lang="en-US"/>
+    </a:p>
+  </c:txPr>
+  <c:externalData r:id="rId3">
+    <c:autoUpdate val="0"/>
+  </c:externalData>
+</c:chartSpace>
+</file>
+
+<file path=word/charts/chart2.xml><?xml version="1.0" encoding="utf-8"?>
+<c:chartSpace xmlns:c="http://schemas.openxmlformats.org/drawingml/2006/chart" xmlns:a="http://schemas.openxmlformats.org/drawingml/2006/main" xmlns:r="http://schemas.openxmlformats.org/officeDocument/2006/relationships" xmlns:c16r2="http://schemas.microsoft.com/office/drawing/2015/06/chart">
+  <c:date1904 val="0"/>
+  <c:lang val="en-US"/>
+  <c:roundedCorners val="0"/>
+  <mc:AlternateContent xmlns:mc="http://schemas.openxmlformats.org/markup-compatibility/2006">
+    <mc:Choice xmlns:c14="http://schemas.microsoft.com/office/drawing/2007/8/2/chart" Requires="c14">
+      <c14:style val="102"/>
+    </mc:Choice>
+    <mc:Fallback>
+      <c:style val="2"/>
+    </mc:Fallback>
+  </mc:AlternateContent>
+  <c:chart>
+    <c:autoTitleDeleted val="1"/>
+    <c:plotArea>
+      <c:layout>
+        <c:manualLayout>
+          <c:layoutTarget val="inner"/>
+          <c:xMode val="edge"/>
+          <c:yMode val="edge"/>
+          <c:x val="5.3532737937959096E-2"/>
+          <c:y val="4.207815462755872E-2"/>
+          <c:w val="0.91165741866159344"/>
+          <c:h val="0.85893562915530497"/>
+        </c:manualLayout>
+      </c:layout>
+      <c:scatterChart>
+        <c:scatterStyle val="smoothMarker"/>
+        <c:varyColors val="0"/>
+        <c:ser>
+          <c:idx val="0"/>
+          <c:order val="0"/>
+          <c:tx>
+            <c:v>Logistic Loss (c=0)</c:v>
+          </c:tx>
+          <c:spPr>
+            <a:ln w="19050" cap="rnd">
+              <a:solidFill>
+                <a:schemeClr val="accent1"/>
+              </a:solidFill>
+              <a:round/>
+            </a:ln>
+            <a:effectLst/>
+          </c:spPr>
+          <c:marker>
+            <c:symbol val="circle"/>
+            <c:size val="5"/>
+            <c:spPr>
+              <a:solidFill>
+                <a:schemeClr val="accent1"/>
+              </a:solidFill>
+              <a:ln w="9525">
+                <a:solidFill>
+                  <a:schemeClr val="accent1"/>
+                </a:solidFill>
+              </a:ln>
+              <a:effectLst/>
+            </c:spPr>
+          </c:marker>
+          <c:xVal>
+            <c:numRef>
+              <c:f>Sheet1!$G$39:$G$59</c:f>
+              <c:numCache>
+                <c:formatCode>General</c:formatCode>
+                <c:ptCount val="21"/>
+                <c:pt idx="0">
+                  <c:v>-10</c:v>
+                </c:pt>
+                <c:pt idx="1">
+                  <c:v>-9</c:v>
+                </c:pt>
+                <c:pt idx="2">
+                  <c:v>-8</c:v>
+                </c:pt>
+                <c:pt idx="3">
+                  <c:v>-7</c:v>
+                </c:pt>
+                <c:pt idx="4">
+                  <c:v>-6</c:v>
+                </c:pt>
+                <c:pt idx="5">
+                  <c:v>-5</c:v>
+                </c:pt>
+                <c:pt idx="6">
+                  <c:v>-4</c:v>
+                </c:pt>
+                <c:pt idx="7">
+                  <c:v>-3</c:v>
+                </c:pt>
+                <c:pt idx="8">
+                  <c:v>-2</c:v>
+                </c:pt>
+                <c:pt idx="9">
+                  <c:v>-1</c:v>
+                </c:pt>
+                <c:pt idx="10">
+                  <c:v>0</c:v>
+                </c:pt>
+                <c:pt idx="11">
+                  <c:v>1</c:v>
+                </c:pt>
+                <c:pt idx="12">
+                  <c:v>2</c:v>
+                </c:pt>
+                <c:pt idx="13">
+                  <c:v>3</c:v>
+                </c:pt>
+                <c:pt idx="14">
+                  <c:v>4</c:v>
+                </c:pt>
+                <c:pt idx="15">
+                  <c:v>5</c:v>
+                </c:pt>
+                <c:pt idx="16">
+                  <c:v>6</c:v>
+                </c:pt>
+                <c:pt idx="17">
+                  <c:v>7</c:v>
+                </c:pt>
+                <c:pt idx="18">
+                  <c:v>8</c:v>
+                </c:pt>
+                <c:pt idx="19">
+                  <c:v>9</c:v>
+                </c:pt>
+                <c:pt idx="20">
+                  <c:v>10</c:v>
+                </c:pt>
+              </c:numCache>
+            </c:numRef>
+          </c:xVal>
+          <c:yVal>
+            <c:numRef>
+              <c:f>Sheet1!$H$39:$H$59</c:f>
+              <c:numCache>
+                <c:formatCode>General</c:formatCode>
+                <c:ptCount val="21"/>
+                <c:pt idx="0">
+                  <c:v>1.9716491414368737E-5</c:v>
+                </c:pt>
+                <c:pt idx="1">
+                  <c:v>5.3592890051624577E-5</c:v>
+                </c:pt>
+                <c:pt idx="2">
+                  <c:v>1.4566513694377057E-4</c:v>
+                </c:pt>
+                <c:pt idx="3">
+                  <c:v>3.9584485131406109E-4</c:v>
+                </c:pt>
+                <c:pt idx="4">
+                  <c:v>1.075176394246186E-3</c:v>
+                </c:pt>
+                <c:pt idx="5">
+                  <c:v>2.9164387928812723E-3</c:v>
+                </c:pt>
+                <c:pt idx="6">
+                  <c:v>7.882413541646564E-3</c:v>
+                </c:pt>
+                <c:pt idx="7">
+                  <c:v>2.1101218678769414E-2</c:v>
+                </c:pt>
+                <c:pt idx="8">
+                  <c:v>5.5124134794918012E-2</c:v>
+                </c:pt>
+                <c:pt idx="9">
+                  <c:v>0.13604782228086496</c:v>
+                </c:pt>
+                <c:pt idx="10">
+                  <c:v>0.3010299956639812</c:v>
+                </c:pt>
+                <c:pt idx="11">
+                  <c:v>0.5703423041841168</c:v>
+                </c:pt>
+                <c:pt idx="12">
+                  <c:v>0.92371309860142159</c:v>
+                </c:pt>
+                <c:pt idx="13">
+                  <c:v>1.3239846643885249</c:v>
+                </c:pt>
+                <c:pt idx="14">
+                  <c:v>1.7450603411546539</c:v>
+                </c:pt>
+                <c:pt idx="15">
+                  <c:v>2.1743888483091403</c:v>
+                </c:pt>
+                <c:pt idx="16">
+                  <c:v>2.6068420678137572</c:v>
+                </c:pt>
+                <c:pt idx="17">
+                  <c:v>3.040457218174077</c:v>
+                </c:pt>
+                <c:pt idx="18">
+                  <c:v>3.4745015203629586</c:v>
+                </c:pt>
+                <c:pt idx="19">
+                  <c:v>3.908703930019318</c:v>
+                </c:pt>
+                <c:pt idx="20">
+                  <c:v>4.342964535523933</c:v>
+                </c:pt>
+              </c:numCache>
+            </c:numRef>
+          </c:yVal>
+          <c:smooth val="1"/>
+          <c:extLst>
+            <c:ext xmlns:c16="http://schemas.microsoft.com/office/drawing/2014/chart" uri="{C3380CC4-5D6E-409C-BE32-E72D297353CC}">
+              <c16:uniqueId val="{00000000-2DE6-4D88-96A6-08764D727A1E}"/>
+            </c:ext>
+          </c:extLst>
+        </c:ser>
+        <c:ser>
+          <c:idx val="1"/>
+          <c:order val="1"/>
+          <c:tx>
+            <c:v>0/1 Loss (c=0)</c:v>
+          </c:tx>
+          <c:spPr>
+            <a:ln w="19050" cap="rnd">
+              <a:solidFill>
+                <a:srgbClr val="FF0000"/>
+              </a:solidFill>
+              <a:round/>
+            </a:ln>
+            <a:effectLst/>
+          </c:spPr>
+          <c:marker>
+            <c:symbol val="circle"/>
+            <c:size val="5"/>
+            <c:spPr>
+              <a:solidFill>
+                <a:srgbClr val="FF0000"/>
+              </a:solidFill>
+              <a:ln w="9525">
+                <a:solidFill>
+                  <a:srgbClr val="FF0000"/>
+                </a:solidFill>
+              </a:ln>
+              <a:effectLst/>
+            </c:spPr>
+          </c:marker>
+          <c:xVal>
+            <c:numRef>
+              <c:f>Sheet1!$G$39:$G$59</c:f>
+              <c:numCache>
+                <c:formatCode>General</c:formatCode>
+                <c:ptCount val="21"/>
+                <c:pt idx="0">
+                  <c:v>-10</c:v>
+                </c:pt>
+                <c:pt idx="1">
+                  <c:v>-9</c:v>
+                </c:pt>
+                <c:pt idx="2">
+                  <c:v>-8</c:v>
+                </c:pt>
+                <c:pt idx="3">
+                  <c:v>-7</c:v>
+                </c:pt>
+                <c:pt idx="4">
+                  <c:v>-6</c:v>
+                </c:pt>
+                <c:pt idx="5">
+                  <c:v>-5</c:v>
+                </c:pt>
+                <c:pt idx="6">
+                  <c:v>-4</c:v>
+                </c:pt>
+                <c:pt idx="7">
+                  <c:v>-3</c:v>
+                </c:pt>
+                <c:pt idx="8">
+                  <c:v>-2</c:v>
+                </c:pt>
+                <c:pt idx="9">
+                  <c:v>-1</c:v>
+                </c:pt>
+                <c:pt idx="10">
+                  <c:v>0</c:v>
+                </c:pt>
+                <c:pt idx="11">
+                  <c:v>1</c:v>
+                </c:pt>
+                <c:pt idx="12">
+                  <c:v>2</c:v>
+                </c:pt>
+                <c:pt idx="13">
+                  <c:v>3</c:v>
+                </c:pt>
+                <c:pt idx="14">
+                  <c:v>4</c:v>
+                </c:pt>
+                <c:pt idx="15">
+                  <c:v>5</c:v>
+                </c:pt>
+                <c:pt idx="16">
+                  <c:v>6</c:v>
+                </c:pt>
+                <c:pt idx="17">
+                  <c:v>7</c:v>
+                </c:pt>
+                <c:pt idx="18">
+                  <c:v>8</c:v>
+                </c:pt>
+                <c:pt idx="19">
+                  <c:v>9</c:v>
+                </c:pt>
+                <c:pt idx="20">
+                  <c:v>10</c:v>
+                </c:pt>
+              </c:numCache>
+            </c:numRef>
+          </c:xVal>
+          <c:yVal>
+            <c:numRef>
+              <c:f>Sheet1!$K$39:$K$49</c:f>
+              <c:numCache>
+                <c:formatCode>General</c:formatCode>
+                <c:ptCount val="11"/>
+                <c:pt idx="0">
+                  <c:v>0</c:v>
+                </c:pt>
+                <c:pt idx="1">
+                  <c:v>0</c:v>
+                </c:pt>
+                <c:pt idx="2">
+                  <c:v>0</c:v>
+                </c:pt>
+                <c:pt idx="3">
+                  <c:v>0</c:v>
+                </c:pt>
+                <c:pt idx="4">
+                  <c:v>0</c:v>
+                </c:pt>
+                <c:pt idx="5">
+                  <c:v>0</c:v>
+                </c:pt>
+                <c:pt idx="6">
+                  <c:v>0</c:v>
+                </c:pt>
+                <c:pt idx="7">
+                  <c:v>0</c:v>
+                </c:pt>
+                <c:pt idx="8">
+                  <c:v>0</c:v>
+                </c:pt>
+                <c:pt idx="9">
+                  <c:v>0</c:v>
+                </c:pt>
+                <c:pt idx="10">
+                  <c:v>0</c:v>
+                </c:pt>
+              </c:numCache>
+            </c:numRef>
+          </c:yVal>
+          <c:smooth val="1"/>
+          <c:extLst>
+            <c:ext xmlns:c16="http://schemas.microsoft.com/office/drawing/2014/chart" uri="{C3380CC4-5D6E-409C-BE32-E72D297353CC}">
+              <c16:uniqueId val="{00000001-2DE6-4D88-96A6-08764D727A1E}"/>
+            </c:ext>
+          </c:extLst>
+        </c:ser>
+        <c:ser>
+          <c:idx val="2"/>
+          <c:order val="2"/>
+          <c:spPr>
+            <a:ln w="19050" cap="rnd">
+              <a:solidFill>
+                <a:srgbClr val="FF0000"/>
+              </a:solidFill>
+              <a:round/>
+            </a:ln>
+            <a:effectLst/>
+          </c:spPr>
+          <c:marker>
+            <c:symbol val="circle"/>
+            <c:size val="5"/>
+            <c:spPr>
+              <a:solidFill>
+                <a:srgbClr val="FF0000"/>
+              </a:solidFill>
+              <a:ln w="9525">
+                <a:solidFill>
+                  <a:srgbClr val="FF0000"/>
+                </a:solidFill>
+              </a:ln>
+              <a:effectLst/>
+            </c:spPr>
+          </c:marker>
+          <c:xVal>
+            <c:numRef>
+              <c:f>Sheet1!$G$49:$G$59</c:f>
+              <c:numCache>
+                <c:formatCode>General</c:formatCode>
+                <c:ptCount val="11"/>
+                <c:pt idx="0">
+                  <c:v>0</c:v>
+                </c:pt>
+                <c:pt idx="1">
+                  <c:v>1</c:v>
+                </c:pt>
+                <c:pt idx="2">
+                  <c:v>2</c:v>
+                </c:pt>
+                <c:pt idx="3">
+                  <c:v>3</c:v>
+                </c:pt>
+                <c:pt idx="4">
+                  <c:v>4</c:v>
+                </c:pt>
+                <c:pt idx="5">
+                  <c:v>5</c:v>
+                </c:pt>
+                <c:pt idx="6">
+                  <c:v>6</c:v>
+                </c:pt>
+                <c:pt idx="7">
+                  <c:v>7</c:v>
+                </c:pt>
+                <c:pt idx="8">
+                  <c:v>8</c:v>
+                </c:pt>
+                <c:pt idx="9">
+                  <c:v>9</c:v>
+                </c:pt>
+                <c:pt idx="10">
+                  <c:v>10</c:v>
+                </c:pt>
+              </c:numCache>
+            </c:numRef>
+          </c:xVal>
+          <c:yVal>
+            <c:numRef>
+              <c:f>Sheet1!$K$50:$K$60</c:f>
+              <c:numCache>
+                <c:formatCode>General</c:formatCode>
+                <c:ptCount val="11"/>
+                <c:pt idx="0">
+                  <c:v>1</c:v>
+                </c:pt>
+                <c:pt idx="1">
+                  <c:v>1</c:v>
+                </c:pt>
+                <c:pt idx="2">
+                  <c:v>1</c:v>
+                </c:pt>
+                <c:pt idx="3">
+                  <c:v>1</c:v>
+                </c:pt>
+                <c:pt idx="4">
+                  <c:v>1</c:v>
+                </c:pt>
+                <c:pt idx="5">
+                  <c:v>1</c:v>
+                </c:pt>
+                <c:pt idx="6">
+                  <c:v>1</c:v>
+                </c:pt>
+                <c:pt idx="7">
+                  <c:v>1</c:v>
+                </c:pt>
+                <c:pt idx="8">
+                  <c:v>1</c:v>
+                </c:pt>
+                <c:pt idx="9">
+                  <c:v>1</c:v>
+                </c:pt>
+                <c:pt idx="10">
+                  <c:v>1</c:v>
+                </c:pt>
+              </c:numCache>
+            </c:numRef>
+          </c:yVal>
+          <c:smooth val="1"/>
+          <c:extLst>
+            <c:ext xmlns:c16="http://schemas.microsoft.com/office/drawing/2014/chart" uri="{C3380CC4-5D6E-409C-BE32-E72D297353CC}">
+              <c16:uniqueId val="{00000002-2DE6-4D88-96A6-08764D727A1E}"/>
+            </c:ext>
+          </c:extLst>
+        </c:ser>
+        <c:dLbls>
+          <c:showLegendKey val="0"/>
+          <c:showVal val="0"/>
+          <c:showCatName val="0"/>
+          <c:showSerName val="0"/>
+          <c:showPercent val="0"/>
+          <c:showBubbleSize val="0"/>
+        </c:dLbls>
+        <c:axId val="386452096"/>
+        <c:axId val="386451616"/>
+      </c:scatterChart>
+      <c:valAx>
+        <c:axId val="386452096"/>
+        <c:scaling>
+          <c:orientation val="minMax"/>
+        </c:scaling>
+        <c:delete val="0"/>
+        <c:axPos val="b"/>
+        <c:majorGridlines>
+          <c:spPr>
+            <a:ln w="9525" cap="flat" cmpd="sng" algn="ctr">
+              <a:solidFill>
+                <a:schemeClr val="tx1">
+                  <a:lumMod val="15000"/>
+                  <a:lumOff val="85000"/>
+                </a:schemeClr>
+              </a:solidFill>
+              <a:round/>
+            </a:ln>
+            <a:effectLst/>
+          </c:spPr>
+        </c:majorGridlines>
+        <c:minorGridlines>
+          <c:spPr>
+            <a:ln w="9525" cap="flat" cmpd="sng" algn="ctr">
+              <a:solidFill>
+                <a:schemeClr val="tx1">
+                  <a:lumMod val="5000"/>
+                  <a:lumOff val="95000"/>
+                </a:schemeClr>
+              </a:solidFill>
+              <a:round/>
+            </a:ln>
+            <a:effectLst/>
+          </c:spPr>
+        </c:minorGridlines>
+        <c:numFmt formatCode="General" sourceLinked="1"/>
+        <c:majorTickMark val="none"/>
+        <c:minorTickMark val="none"/>
+        <c:tickLblPos val="nextTo"/>
+        <c:spPr>
+          <a:noFill/>
+          <a:ln w="9525" cap="flat" cmpd="sng" algn="ctr">
+            <a:solidFill>
+              <a:schemeClr val="tx1">
+                <a:lumMod val="25000"/>
+                <a:lumOff val="75000"/>
+              </a:schemeClr>
+            </a:solidFill>
+            <a:round/>
+          </a:ln>
+          <a:effectLst/>
+        </c:spPr>
+        <c:txPr>
+          <a:bodyPr rot="-60000000" spcFirstLastPara="1" vertOverflow="ellipsis" vert="horz" wrap="square" anchor="ctr" anchorCtr="1"/>
+          <a:lstStyle/>
+          <a:p>
+            <a:pPr>
+              <a:defRPr sz="900" b="0" i="0" u="none" strike="noStrike" kern="1200" baseline="0">
+                <a:solidFill>
+                  <a:schemeClr val="tx1">
+                    <a:lumMod val="65000"/>
+                    <a:lumOff val="35000"/>
+                  </a:schemeClr>
+                </a:solidFill>
+                <a:latin typeface="+mn-lt"/>
+                <a:ea typeface="+mn-ea"/>
+                <a:cs typeface="+mn-cs"/>
+              </a:defRPr>
+            </a:pPr>
+            <a:endParaRPr lang="en-US"/>
+          </a:p>
+        </c:txPr>
+        <c:crossAx val="386451616"/>
+        <c:crosses val="autoZero"/>
+        <c:crossBetween val="midCat"/>
+      </c:valAx>
+      <c:valAx>
+        <c:axId val="386451616"/>
+        <c:scaling>
+          <c:orientation val="minMax"/>
+        </c:scaling>
+        <c:delete val="0"/>
+        <c:axPos val="l"/>
+        <c:majorGridlines>
+          <c:spPr>
+            <a:ln w="9525" cap="flat" cmpd="sng" algn="ctr">
+              <a:solidFill>
+                <a:schemeClr val="tx1">
+                  <a:lumMod val="15000"/>
+                  <a:lumOff val="85000"/>
+                </a:schemeClr>
+              </a:solidFill>
+              <a:round/>
+            </a:ln>
+            <a:effectLst/>
+          </c:spPr>
+        </c:majorGridlines>
+        <c:minorGridlines>
+          <c:spPr>
+            <a:ln w="9525" cap="flat" cmpd="sng" algn="ctr">
+              <a:solidFill>
+                <a:schemeClr val="tx1">
+                  <a:lumMod val="5000"/>
+                  <a:lumOff val="95000"/>
+                </a:schemeClr>
+              </a:solidFill>
+              <a:round/>
+            </a:ln>
+            <a:effectLst/>
+          </c:spPr>
+        </c:minorGridlines>
+        <c:numFmt formatCode="General" sourceLinked="1"/>
+        <c:majorTickMark val="none"/>
+        <c:minorTickMark val="none"/>
+        <c:tickLblPos val="nextTo"/>
+        <c:spPr>
+          <a:noFill/>
+          <a:ln w="9525" cap="flat" cmpd="sng" algn="ctr">
+            <a:solidFill>
+              <a:schemeClr val="tx1">
+                <a:lumMod val="25000"/>
+                <a:lumOff val="75000"/>
+              </a:schemeClr>
+            </a:solidFill>
+            <a:round/>
+          </a:ln>
+          <a:effectLst/>
+        </c:spPr>
+        <c:txPr>
+          <a:bodyPr rot="-60000000" spcFirstLastPara="1" vertOverflow="ellipsis" vert="horz" wrap="square" anchor="ctr" anchorCtr="1"/>
+          <a:lstStyle/>
+          <a:p>
+            <a:pPr>
+              <a:defRPr sz="900" b="0" i="0" u="none" strike="noStrike" kern="1200" baseline="0">
+                <a:solidFill>
+                  <a:schemeClr val="tx1">
+                    <a:lumMod val="65000"/>
+                    <a:lumOff val="35000"/>
+                  </a:schemeClr>
+                </a:solidFill>
+                <a:latin typeface="+mn-lt"/>
+                <a:ea typeface="+mn-ea"/>
+                <a:cs typeface="+mn-cs"/>
+              </a:defRPr>
+            </a:pPr>
+            <a:endParaRPr lang="en-US"/>
+          </a:p>
+        </c:txPr>
+        <c:crossAx val="386452096"/>
+        <c:crosses val="autoZero"/>
+        <c:crossBetween val="midCat"/>
+      </c:valAx>
+      <c:spPr>
+        <a:noFill/>
+        <a:ln>
+          <a:noFill/>
+        </a:ln>
+        <a:effectLst/>
+      </c:spPr>
+    </c:plotArea>
+    <c:legend>
+      <c:legendPos val="r"/>
+      <c:legendEntry>
+        <c:idx val="2"/>
+        <c:delete val="1"/>
+      </c:legendEntry>
+      <c:layout>
+        <c:manualLayout>
+          <c:xMode val="edge"/>
+          <c:yMode val="edge"/>
+          <c:x val="7.8872613135802877E-2"/>
+          <c:y val="0.24750737014399168"/>
+          <c:w val="0.38997179043355534"/>
+          <c:h val="0.2161613657650456"/>
+        </c:manualLayout>
+      </c:layout>
+      <c:overlay val="0"/>
+      <c:spPr>
+        <a:noFill/>
+        <a:ln>
+          <a:noFill/>
+        </a:ln>
+        <a:effectLst/>
+      </c:spPr>
+      <c:txPr>
+        <a:bodyPr rot="0" spcFirstLastPara="1" vertOverflow="ellipsis" vert="horz" wrap="square" anchor="ctr" anchorCtr="1"/>
+        <a:lstStyle/>
+        <a:p>
+          <a:pPr>
+            <a:defRPr sz="900" b="0" i="0" u="none" strike="noStrike" kern="1200" baseline="0">
+              <a:solidFill>
+                <a:schemeClr val="tx1">
+                  <a:lumMod val="65000"/>
+                  <a:lumOff val="35000"/>
+                </a:schemeClr>
+              </a:solidFill>
+              <a:latin typeface="+mn-lt"/>
+              <a:ea typeface="+mn-ea"/>
+              <a:cs typeface="+mn-cs"/>
+            </a:defRPr>
+          </a:pPr>
+          <a:endParaRPr lang="en-US"/>
+        </a:p>
+      </c:txPr>
+    </c:legend>
+    <c:plotVisOnly val="1"/>
+    <c:dispBlanksAs val="gap"/>
+    <c:extLst>
+      <c:ext xmlns:c16r3="http://schemas.microsoft.com/office/drawing/2017/03/chart" uri="{56B9EC1D-385E-4148-901F-78D8002777C0}">
+        <c16r3:dataDisplayOptions16>
+          <c16r3:dispNaAsBlank val="1"/>
+        </c16r3:dataDisplayOptions16>
+      </c:ext>
+    </c:extLst>
+    <c:showDLblsOverMax val="0"/>
+  </c:chart>
+  <c:spPr>
+    <a:solidFill>
+      <a:schemeClr val="bg1"/>
+    </a:solidFill>
+    <a:ln w="9525" cap="flat" cmpd="sng" algn="ctr">
+      <a:solidFill>
+        <a:schemeClr val="tx1">
+          <a:lumMod val="15000"/>
+          <a:lumOff val="85000"/>
+        </a:schemeClr>
+      </a:solidFill>
+      <a:round/>
+    </a:ln>
+    <a:effectLst/>
+  </c:spPr>
+  <c:txPr>
+    <a:bodyPr/>
+    <a:lstStyle/>
+    <a:p>
+      <a:pPr>
+        <a:defRPr/>
+      </a:pPr>
+      <a:endParaRPr lang="en-US"/>
+    </a:p>
+  </c:txPr>
+  <c:externalData r:id="rId3">
+    <c:autoUpdate val="0"/>
+  </c:externalData>
+</c:chartSpace>
+</file>
+
+<file path=word/charts/colors1.xml><?xml version="1.0" encoding="utf-8"?>
+<cs:colorStyle xmlns:cs="http://schemas.microsoft.com/office/drawing/2012/chartStyle" xmlns:a="http://schemas.openxmlformats.org/drawingml/2006/main" meth="cycle" id="10">
+  <a:schemeClr val="accent1"/>
+  <a:schemeClr val="accent2"/>
+  <a:schemeClr val="accent3"/>
+  <a:schemeClr val="accent4"/>
+  <a:schemeClr val="accent5"/>
+  <a:schemeClr val="accent6"/>
+  <cs:variation/>
+  <cs:variation>
+    <a:lumMod val="60000"/>
+  </cs:variation>
+  <cs:variation>
+    <a:lumMod val="80000"/>
+    <a:lumOff val="20000"/>
+  </cs:variation>
+  <cs:variation>
+    <a:lumMod val="80000"/>
+  </cs:variation>
+  <cs:variation>
+    <a:lumMod val="60000"/>
+    <a:lumOff val="40000"/>
+  </cs:variation>
+  <cs:variation>
+    <a:lumMod val="50000"/>
+  </cs:variation>
+  <cs:variation>
+    <a:lumMod val="70000"/>
+    <a:lumOff val="30000"/>
+  </cs:variation>
+  <cs:variation>
+    <a:lumMod val="70000"/>
+  </cs:variation>
+  <cs:variation>
+    <a:lumMod val="50000"/>
+    <a:lumOff val="50000"/>
+  </cs:variation>
+</cs:colorStyle>
+</file>
+
+<file path=word/charts/colors2.xml><?xml version="1.0" encoding="utf-8"?>
+<cs:colorStyle xmlns:cs="http://schemas.microsoft.com/office/drawing/2012/chartStyle" xmlns:a="http://schemas.openxmlformats.org/drawingml/2006/main" meth="cycle" id="10">
+  <a:schemeClr val="accent1"/>
+  <a:schemeClr val="accent2"/>
+  <a:schemeClr val="accent3"/>
+  <a:schemeClr val="accent4"/>
+  <a:schemeClr val="accent5"/>
+  <a:schemeClr val="accent6"/>
+  <cs:variation/>
+  <cs:variation>
+    <a:lumMod val="60000"/>
+  </cs:variation>
+  <cs:variation>
+    <a:lumMod val="80000"/>
+    <a:lumOff val="20000"/>
+  </cs:variation>
+  <cs:variation>
+    <a:lumMod val="80000"/>
+  </cs:variation>
+  <cs:variation>
+    <a:lumMod val="60000"/>
+    <a:lumOff val="40000"/>
+  </cs:variation>
+  <cs:variation>
+    <a:lumMod val="50000"/>
+  </cs:variation>
+  <cs:variation>
+    <a:lumMod val="70000"/>
+    <a:lumOff val="30000"/>
+  </cs:variation>
+  <cs:variation>
+    <a:lumMod val="70000"/>
+  </cs:variation>
+  <cs:variation>
+    <a:lumMod val="50000"/>
+    <a:lumOff val="50000"/>
+  </cs:variation>
+</cs:colorStyle>
+</file>
+
+<file path=word/charts/style1.xml><?xml version="1.0" encoding="utf-8"?>
+<cs:chartStyle xmlns:cs="http://schemas.microsoft.com/office/drawing/2012/chartStyle" xmlns:a="http://schemas.openxmlformats.org/drawingml/2006/main" id="240">
+  <cs:axisTitle>
+    <cs:lnRef idx="0"/>
+    <cs:fillRef idx="0"/>
+    <cs:effectRef idx="0"/>
+    <cs:fontRef idx="minor">
+      <a:schemeClr val="tx1">
+        <a:lumMod val="65000"/>
+        <a:lumOff val="35000"/>
+      </a:schemeClr>
+    </cs:fontRef>
+    <cs:defRPr sz="1000" kern="1200"/>
+  </cs:axisTitle>
+  <cs:categoryAxis>
+    <cs:lnRef idx="0"/>
+    <cs:fillRef idx="0"/>
+    <cs:effectRef idx="0"/>
+    <cs:fontRef idx="minor">
+      <a:schemeClr val="tx1">
+        <a:lumMod val="65000"/>
+        <a:lumOff val="35000"/>
+      </a:schemeClr>
+    </cs:fontRef>
+    <cs:spPr>
+      <a:ln w="9525" cap="flat" cmpd="sng" algn="ctr">
+        <a:solidFill>
+          <a:schemeClr val="tx1">
+            <a:lumMod val="25000"/>
+            <a:lumOff val="75000"/>
+          </a:schemeClr>
+        </a:solidFill>
+        <a:round/>
+      </a:ln>
+    </cs:spPr>
+    <cs:defRPr sz="900" kern="1200"/>
+  </cs:categoryAxis>
+  <cs:chartArea mods="allowNoFillOverride allowNoLineOverride">
+    <cs:lnRef idx="0"/>
+    <cs:fillRef idx="0"/>
+    <cs:effectRef idx="0"/>
+    <cs:fontRef idx="minor">
+      <a:schemeClr val="tx1"/>
+    </cs:fontRef>
+    <cs:spPr>
+      <a:solidFill>
+        <a:schemeClr val="bg1"/>
+      </a:solidFill>
+      <a:ln w="9525" cap="flat" cmpd="sng" algn="ctr">
+        <a:solidFill>
+          <a:schemeClr val="tx1">
+            <a:lumMod val="15000"/>
+            <a:lumOff val="85000"/>
+          </a:schemeClr>
+        </a:solidFill>
+        <a:round/>
+      </a:ln>
+    </cs:spPr>
+    <cs:defRPr sz="1000" kern="1200"/>
+  </cs:chartArea>
+  <cs:dataLabel>
+    <cs:lnRef idx="0"/>
+    <cs:fillRef idx="0"/>
+    <cs:effectRef idx="0"/>
+    <cs:fontRef idx="minor">
+      <a:schemeClr val="tx1">
+        <a:lumMod val="75000"/>
+        <a:lumOff val="25000"/>
+      </a:schemeClr>
+    </cs:fontRef>
+    <cs:defRPr sz="900" kern="1200"/>
+  </cs:dataLabel>
+  <cs:dataLabelCallout>
+    <cs:lnRef idx="0"/>
+    <cs:fillRef idx="0"/>
+    <cs:effectRef idx="0"/>
+    <cs:fontRef idx="minor">
+      <a:schemeClr val="dk1">
+        <a:lumMod val="65000"/>
+        <a:lumOff val="35000"/>
+      </a:schemeClr>
+    </cs:fontRef>
+    <cs:spPr>
+      <a:solidFill>
+        <a:schemeClr val="lt1"/>
+      </a:solidFill>
+      <a:ln>
+        <a:solidFill>
+          <a:schemeClr val="dk1">
+            <a:lumMod val="25000"/>
+            <a:lumOff val="75000"/>
+          </a:schemeClr>
+        </a:solidFill>
+      </a:ln>
+    </cs:spPr>
+    <cs:defRPr sz="900" kern="1200"/>
+    <cs:bodyPr rot="0" spcFirstLastPara="1" vertOverflow="clip" horzOverflow="clip" vert="horz" wrap="square" lIns="36576" tIns="18288" rIns="36576" bIns="18288" anchor="ctr" anchorCtr="1">
+      <a:spAutoFit/>
+    </cs:bodyPr>
+  </cs:dataLabelCallout>
+  <cs:dataPoint>
+    <cs:lnRef idx="0"/>
+    <cs:fillRef idx="1">
+      <cs:styleClr val="auto"/>
+    </cs:fillRef>
+    <cs:effectRef idx="0"/>
+    <cs:fontRef idx="minor">
+      <a:schemeClr val="tx1"/>
+    </cs:fontRef>
+  </cs:dataPoint>
+  <cs:dataPoint3D>
+    <cs:lnRef idx="0"/>
+    <cs:fillRef idx="1">
+      <cs:styleClr val="auto"/>
+    </cs:fillRef>
+    <cs:effectRef idx="0"/>
+    <cs:fontRef idx="minor">
+      <a:schemeClr val="tx1"/>
+    </cs:fontRef>
+  </cs:dataPoint3D>
+  <cs:dataPointLine>
+    <cs:lnRef idx="0">
+      <cs:styleClr val="auto"/>
+    </cs:lnRef>
+    <cs:fillRef idx="1"/>
+    <cs:effectRef idx="0"/>
+    <cs:fontRef idx="minor">
+      <a:schemeClr val="tx1"/>
+    </cs:fontRef>
+    <cs:spPr>
+      <a:ln w="19050" cap="rnd">
+        <a:solidFill>
+          <a:schemeClr val="phClr"/>
+        </a:solidFill>
+        <a:round/>
+      </a:ln>
+    </cs:spPr>
+  </cs:dataPointLine>
+  <cs:dataPointMarker>
+    <cs:lnRef idx="0">
+      <cs:styleClr val="auto"/>
+    </cs:lnRef>
+    <cs:fillRef idx="1">
+      <cs:styleClr val="auto"/>
+    </cs:fillRef>
+    <cs:effectRef idx="0"/>
+    <cs:fontRef idx="minor">
+      <a:schemeClr val="tx1"/>
+    </cs:fontRef>
+    <cs:spPr>
+      <a:ln w="9525">
+        <a:solidFill>
+          <a:schemeClr val="phClr"/>
+        </a:solidFill>
+      </a:ln>
+    </cs:spPr>
+  </cs:dataPointMarker>
+  <cs:dataPointMarkerLayout symbol="circle" size="5"/>
+  <cs:dataPointWireframe>
+    <cs:lnRef idx="0">
+      <cs:styleClr val="auto"/>
+    </cs:lnRef>
+    <cs:fillRef idx="0"/>
+    <cs:effectRef idx="0"/>
+    <cs:fontRef idx="minor">
+      <a:schemeClr val="dk1"/>
+    </cs:fontRef>
+    <cs:spPr>
+      <a:ln w="9525" cap="rnd">
+        <a:solidFill>
+          <a:schemeClr val="phClr"/>
+        </a:solidFill>
+        <a:round/>
+      </a:ln>
+    </cs:spPr>
+  </cs:dataPointWireframe>
+  <cs:dataTable>
+    <cs:lnRef idx="0"/>
+    <cs:fillRef idx="0"/>
+    <cs:effectRef idx="0"/>
+    <cs:fontRef idx="minor">
+      <a:schemeClr val="tx1">
+        <a:lumMod val="65000"/>
+        <a:lumOff val="35000"/>
+      </a:schemeClr>
+    </cs:fontRef>
+    <cs:spPr>
+      <a:noFill/>
+      <a:ln w="9525" cap="flat" cmpd="sng" algn="ctr">
+        <a:solidFill>
+          <a:schemeClr val="tx1">
+            <a:lumMod val="15000"/>
+            <a:lumOff val="85000"/>
+          </a:schemeClr>
+        </a:solidFill>
+        <a:round/>
+      </a:ln>
+    </cs:spPr>
+    <cs:defRPr sz="900" kern="1200"/>
+  </cs:dataTable>
+  <cs:downBar>
+    <cs:lnRef idx="0"/>
+    <cs:fillRef idx="0"/>
+    <cs:effectRef idx="0"/>
+    <cs:fontRef idx="minor">
+      <a:schemeClr val="tx1"/>
+    </cs:fontRef>
+    <cs:spPr>
+      <a:solidFill>
+        <a:schemeClr val="dk1">
+          <a:lumMod val="75000"/>
+          <a:lumOff val="25000"/>
+        </a:schemeClr>
+      </a:solidFill>
+      <a:ln w="9525" cap="flat" cmpd="sng" algn="ctr">
+        <a:solidFill>
+          <a:schemeClr val="tx1">
+            <a:lumMod val="65000"/>
+            <a:lumOff val="35000"/>
+          </a:schemeClr>
+        </a:solidFill>
+        <a:round/>
+      </a:ln>
+    </cs:spPr>
+  </cs:downBar>
+  <cs:dropLine>
+    <cs:lnRef idx="0"/>
+    <cs:fillRef idx="0"/>
+    <cs:effectRef idx="0"/>
+    <cs:fontRef idx="minor">
+      <a:schemeClr val="tx1"/>
+    </cs:fontRef>
+    <cs:spPr>
+      <a:ln w="9525" cap="flat" cmpd="sng" algn="ctr">
+        <a:solidFill>
+          <a:schemeClr val="tx1">
+            <a:lumMod val="35000"/>
+            <a:lumOff val="65000"/>
+          </a:schemeClr>
+        </a:solidFill>
+        <a:round/>
+      </a:ln>
+    </cs:spPr>
+  </cs:dropLine>
+  <cs:errorBar>
+    <cs:lnRef idx="0"/>
+    <cs:fillRef idx="0"/>
+    <cs:effectRef idx="0"/>
+    <cs:fontRef idx="minor">
+      <a:schemeClr val="tx1"/>
+    </cs:fontRef>
+    <cs:spPr>
+      <a:ln w="9525" cap="flat" cmpd="sng" algn="ctr">
+        <a:solidFill>
+          <a:schemeClr val="tx1">
+            <a:lumMod val="65000"/>
+            <a:lumOff val="35000"/>
+          </a:schemeClr>
+        </a:solidFill>
+        <a:round/>
+      </a:ln>
+    </cs:spPr>
+  </cs:errorBar>
+  <cs:floor>
+    <cs:lnRef idx="0"/>
+    <cs:fillRef idx="0"/>
+    <cs:effectRef idx="0"/>
+    <cs:fontRef idx="minor">
+      <a:schemeClr val="tx1"/>
+    </cs:fontRef>
+    <cs:spPr>
+      <a:noFill/>
+      <a:ln>
+        <a:noFill/>
+      </a:ln>
+    </cs:spPr>
+  </cs:floor>
+  <cs:gridlineMajor>
+    <cs:lnRef idx="0"/>
+    <cs:fillRef idx="0"/>
+    <cs:effectRef idx="0"/>
+    <cs:fontRef idx="minor">
+      <a:schemeClr val="tx1"/>
+    </cs:fontRef>
+    <cs:spPr>
+      <a:ln w="9525" cap="flat" cmpd="sng" algn="ctr">
+        <a:solidFill>
+          <a:schemeClr val="tx1">
+            <a:lumMod val="15000"/>
+            <a:lumOff val="85000"/>
+          </a:schemeClr>
+        </a:solidFill>
+        <a:round/>
+      </a:ln>
+    </cs:spPr>
+  </cs:gridlineMajor>
+  <cs:gridlineMinor>
+    <cs:lnRef idx="0"/>
+    <cs:fillRef idx="0"/>
+    <cs:effectRef idx="0"/>
+    <cs:fontRef idx="minor">
+      <a:schemeClr val="tx1"/>
+    </cs:fontRef>
+    <cs:spPr>
+      <a:ln w="9525" cap="flat" cmpd="sng" algn="ctr">
+        <a:solidFill>
+          <a:schemeClr val="tx1">
+            <a:lumMod val="5000"/>
+            <a:lumOff val="95000"/>
+          </a:schemeClr>
+        </a:solidFill>
+        <a:round/>
+      </a:ln>
+    </cs:spPr>
+  </cs:gridlineMinor>
+  <cs:hiLoLine>
+    <cs:lnRef idx="0"/>
+    <cs:fillRef idx="0"/>
+    <cs:effectRef idx="0"/>
+    <cs:fontRef idx="minor">
+      <a:schemeClr val="tx1"/>
+    </cs:fontRef>
+    <cs:spPr>
+      <a:ln w="9525" cap="flat" cmpd="sng" algn="ctr">
+        <a:solidFill>
+          <a:schemeClr val="tx1">
+            <a:lumMod val="50000"/>
+            <a:lumOff val="50000"/>
+          </a:schemeClr>
+        </a:solidFill>
+        <a:round/>
+      </a:ln>
+    </cs:spPr>
+  </cs:hiLoLine>
+  <cs:leaderLine>
+    <cs:lnRef idx="0"/>
+    <cs:fillRef idx="0"/>
+    <cs:effectRef idx="0"/>
+    <cs:fontRef idx="minor">
+      <a:schemeClr val="tx1"/>
+    </cs:fontRef>
+    <cs:spPr>
+      <a:ln w="9525" cap="flat" cmpd="sng" algn="ctr">
+        <a:solidFill>
+          <a:schemeClr val="tx1">
+            <a:lumMod val="35000"/>
+            <a:lumOff val="65000"/>
+          </a:schemeClr>
+        </a:solidFill>
+        <a:round/>
+      </a:ln>
+    </cs:spPr>
+  </cs:leaderLine>
+  <cs:legend>
+    <cs:lnRef idx="0"/>
+    <cs:fillRef idx="0"/>
+    <cs:effectRef idx="0"/>
+    <cs:fontRef idx="minor">
+      <a:schemeClr val="tx1">
+        <a:lumMod val="65000"/>
+        <a:lumOff val="35000"/>
+      </a:schemeClr>
+    </cs:fontRef>
+    <cs:defRPr sz="900" kern="1200"/>
+  </cs:legend>
+  <cs:plotArea mods="allowNoFillOverride allowNoLineOverride">
+    <cs:lnRef idx="0"/>
+    <cs:fillRef idx="0"/>
+    <cs:effectRef idx="0"/>
+    <cs:fontRef idx="minor">
+      <a:schemeClr val="tx1"/>
+    </cs:fontRef>
+  </cs:plotArea>
+  <cs:plotArea3D mods="allowNoFillOverride allowNoLineOverride">
+    <cs:lnRef idx="0"/>
+    <cs:fillRef idx="0"/>
+    <cs:effectRef idx="0"/>
+    <cs:fontRef idx="minor">
+      <a:schemeClr val="tx1"/>
+    </cs:fontRef>
+  </cs:plotArea3D>
+  <cs:seriesAxis>
+    <cs:lnRef idx="0"/>
+    <cs:fillRef idx="0"/>
+    <cs:effectRef idx="0"/>
+    <cs:fontRef idx="minor">
+      <a:schemeClr val="tx1">
+        <a:lumMod val="65000"/>
+        <a:lumOff val="35000"/>
+      </a:schemeClr>
+    </cs:fontRef>
+    <cs:defRPr sz="900" kern="1200"/>
+  </cs:seriesAxis>
+  <cs:seriesLine>
+    <cs:lnRef idx="0"/>
+    <cs:fillRef idx="0"/>
+    <cs:effectRef idx="0"/>
+    <cs:fontRef idx="minor">
+      <a:schemeClr val="tx1"/>
+    </cs:fontRef>
+    <cs:spPr>
+      <a:ln w="9525" cap="flat" cmpd="sng" algn="ctr">
+        <a:solidFill>
+          <a:schemeClr val="tx1">
+            <a:lumMod val="35000"/>
+            <a:lumOff val="65000"/>
+          </a:schemeClr>
+        </a:solidFill>
+        <a:round/>
+      </a:ln>
+    </cs:spPr>
+  </cs:seriesLine>
+  <cs:title>
+    <cs:lnRef idx="0"/>
+    <cs:fillRef idx="0"/>
+    <cs:effectRef idx="0"/>
+    <cs:fontRef idx="minor">
+      <a:schemeClr val="tx1">
+        <a:lumMod val="65000"/>
+        <a:lumOff val="35000"/>
+      </a:schemeClr>
+    </cs:fontRef>
+    <cs:defRPr sz="1400" b="0" kern="1200" spc="0" baseline="0"/>
+  </cs:title>
+  <cs:trendline>
+    <cs:lnRef idx="0">
+      <cs:styleClr val="auto"/>
+    </cs:lnRef>
+    <cs:fillRef idx="0"/>
+    <cs:effectRef idx="0"/>
+    <cs:fontRef idx="minor">
+      <a:schemeClr val="tx1"/>
+    </cs:fontRef>
+    <cs:spPr>
+      <a:ln w="19050" cap="rnd">
+        <a:solidFill>
+          <a:schemeClr val="phClr"/>
+        </a:solidFill>
+        <a:prstDash val="sysDot"/>
+      </a:ln>
+    </cs:spPr>
+  </cs:trendline>
+  <cs:trendlineLabel>
+    <cs:lnRef idx="0"/>
+    <cs:fillRef idx="0"/>
+    <cs:effectRef idx="0"/>
+    <cs:fontRef idx="minor">
+      <a:schemeClr val="tx1">
+        <a:lumMod val="65000"/>
+        <a:lumOff val="35000"/>
+      </a:schemeClr>
+    </cs:fontRef>
+    <cs:defRPr sz="900" kern="1200"/>
+  </cs:trendlineLabel>
+  <cs:upBar>
+    <cs:lnRef idx="0"/>
+    <cs:fillRef idx="0"/>
+    <cs:effectRef idx="0"/>
+    <cs:fontRef idx="minor">
+      <a:schemeClr val="tx1"/>
+    </cs:fontRef>
+    <cs:spPr>
+      <a:solidFill>
+        <a:schemeClr val="lt1"/>
+      </a:solidFill>
+      <a:ln w="9525" cap="flat" cmpd="sng" algn="ctr">
+        <a:solidFill>
+          <a:schemeClr val="tx1">
+            <a:lumMod val="65000"/>
+            <a:lumOff val="35000"/>
+          </a:schemeClr>
+        </a:solidFill>
+        <a:round/>
+      </a:ln>
+    </cs:spPr>
+  </cs:upBar>
+  <cs:valueAxis>
+    <cs:lnRef idx="0"/>
+    <cs:fillRef idx="0"/>
+    <cs:effectRef idx="0"/>
+    <cs:fontRef idx="minor">
+      <a:schemeClr val="tx1">
+        <a:lumMod val="65000"/>
+        <a:lumOff val="35000"/>
+      </a:schemeClr>
+    </cs:fontRef>
+    <cs:spPr>
+      <a:ln w="9525" cap="flat" cmpd="sng" algn="ctr">
+        <a:solidFill>
+          <a:schemeClr val="tx1">
+            <a:lumMod val="25000"/>
+            <a:lumOff val="75000"/>
+          </a:schemeClr>
+        </a:solidFill>
+        <a:round/>
+      </a:ln>
+    </cs:spPr>
+    <cs:defRPr sz="900" kern="1200"/>
+  </cs:valueAxis>
+  <cs:wall>
+    <cs:lnRef idx="0"/>
+    <cs:fillRef idx="0"/>
+    <cs:effectRef idx="0"/>
+    <cs:fontRef idx="minor">
+      <a:schemeClr val="tx1"/>
+    </cs:fontRef>
+    <cs:spPr>
+      <a:noFill/>
+      <a:ln>
+        <a:noFill/>
+      </a:ln>
+    </cs:spPr>
+  </cs:wall>
+</cs:chartStyle>
+</file>
+
+<file path=word/charts/style2.xml><?xml version="1.0" encoding="utf-8"?>
+<cs:chartStyle xmlns:cs="http://schemas.microsoft.com/office/drawing/2012/chartStyle" xmlns:a="http://schemas.openxmlformats.org/drawingml/2006/main" id="240">
+  <cs:axisTitle>
+    <cs:lnRef idx="0"/>
+    <cs:fillRef idx="0"/>
+    <cs:effectRef idx="0"/>
+    <cs:fontRef idx="minor">
+      <a:schemeClr val="tx1">
+        <a:lumMod val="65000"/>
+        <a:lumOff val="35000"/>
+      </a:schemeClr>
+    </cs:fontRef>
+    <cs:defRPr sz="1000" kern="1200"/>
+  </cs:axisTitle>
+  <cs:categoryAxis>
+    <cs:lnRef idx="0"/>
+    <cs:fillRef idx="0"/>
+    <cs:effectRef idx="0"/>
+    <cs:fontRef idx="minor">
+      <a:schemeClr val="tx1">
+        <a:lumMod val="65000"/>
+        <a:lumOff val="35000"/>
+      </a:schemeClr>
+    </cs:fontRef>
+    <cs:spPr>
+      <a:ln w="9525" cap="flat" cmpd="sng" algn="ctr">
+        <a:solidFill>
+          <a:schemeClr val="tx1">
+            <a:lumMod val="25000"/>
+            <a:lumOff val="75000"/>
+          </a:schemeClr>
+        </a:solidFill>
+        <a:round/>
+      </a:ln>
+    </cs:spPr>
+    <cs:defRPr sz="900" kern="1200"/>
+  </cs:categoryAxis>
+  <cs:chartArea mods="allowNoFillOverride allowNoLineOverride">
+    <cs:lnRef idx="0"/>
+    <cs:fillRef idx="0"/>
+    <cs:effectRef idx="0"/>
+    <cs:fontRef idx="minor">
+      <a:schemeClr val="tx1"/>
+    </cs:fontRef>
+    <cs:spPr>
+      <a:solidFill>
+        <a:schemeClr val="bg1"/>
+      </a:solidFill>
+      <a:ln w="9525" cap="flat" cmpd="sng" algn="ctr">
+        <a:solidFill>
+          <a:schemeClr val="tx1">
+            <a:lumMod val="15000"/>
+            <a:lumOff val="85000"/>
+          </a:schemeClr>
+        </a:solidFill>
+        <a:round/>
+      </a:ln>
+    </cs:spPr>
+    <cs:defRPr sz="1000" kern="1200"/>
+  </cs:chartArea>
+  <cs:dataLabel>
+    <cs:lnRef idx="0"/>
+    <cs:fillRef idx="0"/>
+    <cs:effectRef idx="0"/>
+    <cs:fontRef idx="minor">
+      <a:schemeClr val="tx1">
+        <a:lumMod val="75000"/>
+        <a:lumOff val="25000"/>
+      </a:schemeClr>
+    </cs:fontRef>
+    <cs:defRPr sz="900" kern="1200"/>
+  </cs:dataLabel>
+  <cs:dataLabelCallout>
+    <cs:lnRef idx="0"/>
+    <cs:fillRef idx="0"/>
+    <cs:effectRef idx="0"/>
+    <cs:fontRef idx="minor">
+      <a:schemeClr val="dk1">
+        <a:lumMod val="65000"/>
+        <a:lumOff val="35000"/>
+      </a:schemeClr>
+    </cs:fontRef>
+    <cs:spPr>
+      <a:solidFill>
+        <a:schemeClr val="lt1"/>
+      </a:solidFill>
+      <a:ln>
+        <a:solidFill>
+          <a:schemeClr val="dk1">
+            <a:lumMod val="25000"/>
+            <a:lumOff val="75000"/>
+          </a:schemeClr>
+        </a:solidFill>
+      </a:ln>
+    </cs:spPr>
+    <cs:defRPr sz="900" kern="1200"/>
+    <cs:bodyPr rot="0" spcFirstLastPara="1" vertOverflow="clip" horzOverflow="clip" vert="horz" wrap="square" lIns="36576" tIns="18288" rIns="36576" bIns="18288" anchor="ctr" anchorCtr="1">
+      <a:spAutoFit/>
+    </cs:bodyPr>
+  </cs:dataLabelCallout>
+  <cs:dataPoint>
+    <cs:lnRef idx="0"/>
+    <cs:fillRef idx="1">
+      <cs:styleClr val="auto"/>
+    </cs:fillRef>
+    <cs:effectRef idx="0"/>
+    <cs:fontRef idx="minor">
+      <a:schemeClr val="tx1"/>
+    </cs:fontRef>
+  </cs:dataPoint>
+  <cs:dataPoint3D>
+    <cs:lnRef idx="0"/>
+    <cs:fillRef idx="1">
+      <cs:styleClr val="auto"/>
+    </cs:fillRef>
+    <cs:effectRef idx="0"/>
+    <cs:fontRef idx="minor">
+      <a:schemeClr val="tx1"/>
+    </cs:fontRef>
+  </cs:dataPoint3D>
+  <cs:dataPointLine>
+    <cs:lnRef idx="0">
+      <cs:styleClr val="auto"/>
+    </cs:lnRef>
+    <cs:fillRef idx="1"/>
+    <cs:effectRef idx="0"/>
+    <cs:fontRef idx="minor">
+      <a:schemeClr val="tx1"/>
+    </cs:fontRef>
+    <cs:spPr>
+      <a:ln w="19050" cap="rnd">
+        <a:solidFill>
+          <a:schemeClr val="phClr"/>
+        </a:solidFill>
+        <a:round/>
+      </a:ln>
+    </cs:spPr>
+  </cs:dataPointLine>
+  <cs:dataPointMarker>
+    <cs:lnRef idx="0">
+      <cs:styleClr val="auto"/>
+    </cs:lnRef>
+    <cs:fillRef idx="1">
+      <cs:styleClr val="auto"/>
+    </cs:fillRef>
+    <cs:effectRef idx="0"/>
+    <cs:fontRef idx="minor">
+      <a:schemeClr val="tx1"/>
+    </cs:fontRef>
+    <cs:spPr>
+      <a:ln w="9525">
+        <a:solidFill>
+          <a:schemeClr val="phClr"/>
+        </a:solidFill>
+      </a:ln>
+    </cs:spPr>
+  </cs:dataPointMarker>
+  <cs:dataPointMarkerLayout symbol="circle" size="5"/>
+  <cs:dataPointWireframe>
+    <cs:lnRef idx="0">
+      <cs:styleClr val="auto"/>
+    </cs:lnRef>
+    <cs:fillRef idx="0"/>
+    <cs:effectRef idx="0"/>
+    <cs:fontRef idx="minor">
+      <a:schemeClr val="dk1"/>
+    </cs:fontRef>
+    <cs:spPr>
+      <a:ln w="9525" cap="rnd">
+        <a:solidFill>
+          <a:schemeClr val="phClr"/>
+        </a:solidFill>
+        <a:round/>
+      </a:ln>
+    </cs:spPr>
+  </cs:dataPointWireframe>
+  <cs:dataTable>
+    <cs:lnRef idx="0"/>
+    <cs:fillRef idx="0"/>
+    <cs:effectRef idx="0"/>
+    <cs:fontRef idx="minor">
+      <a:schemeClr val="tx1">
+        <a:lumMod val="65000"/>
+        <a:lumOff val="35000"/>
+      </a:schemeClr>
+    </cs:fontRef>
+    <cs:spPr>
+      <a:noFill/>
+      <a:ln w="9525" cap="flat" cmpd="sng" algn="ctr">
+        <a:solidFill>
+          <a:schemeClr val="tx1">
+            <a:lumMod val="15000"/>
+            <a:lumOff val="85000"/>
+          </a:schemeClr>
+        </a:solidFill>
+        <a:round/>
+      </a:ln>
+    </cs:spPr>
+    <cs:defRPr sz="900" kern="1200"/>
+  </cs:dataTable>
+  <cs:downBar>
+    <cs:lnRef idx="0"/>
+    <cs:fillRef idx="0"/>
+    <cs:effectRef idx="0"/>
+    <cs:fontRef idx="minor">
+      <a:schemeClr val="tx1"/>
+    </cs:fontRef>
+    <cs:spPr>
+      <a:solidFill>
+        <a:schemeClr val="dk1">
+          <a:lumMod val="75000"/>
+          <a:lumOff val="25000"/>
+        </a:schemeClr>
+      </a:solidFill>
+      <a:ln w="9525" cap="flat" cmpd="sng" algn="ctr">
+        <a:solidFill>
+          <a:schemeClr val="tx1">
+            <a:lumMod val="65000"/>
+            <a:lumOff val="35000"/>
+          </a:schemeClr>
+        </a:solidFill>
+        <a:round/>
+      </a:ln>
+    </cs:spPr>
+  </cs:downBar>
+  <cs:dropLine>
+    <cs:lnRef idx="0"/>
+    <cs:fillRef idx="0"/>
+    <cs:effectRef idx="0"/>
+    <cs:fontRef idx="minor">
+      <a:schemeClr val="tx1"/>
+    </cs:fontRef>
+    <cs:spPr>
+      <a:ln w="9525" cap="flat" cmpd="sng" algn="ctr">
+        <a:solidFill>
+          <a:schemeClr val="tx1">
+            <a:lumMod val="35000"/>
+            <a:lumOff val="65000"/>
+          </a:schemeClr>
+        </a:solidFill>
+        <a:round/>
+      </a:ln>
+    </cs:spPr>
+  </cs:dropLine>
+  <cs:errorBar>
+    <cs:lnRef idx="0"/>
+    <cs:fillRef idx="0"/>
+    <cs:effectRef idx="0"/>
+    <cs:fontRef idx="minor">
+      <a:schemeClr val="tx1"/>
+    </cs:fontRef>
+    <cs:spPr>
+      <a:ln w="9525" cap="flat" cmpd="sng" algn="ctr">
+        <a:solidFill>
+          <a:schemeClr val="tx1">
+            <a:lumMod val="65000"/>
+            <a:lumOff val="35000"/>
+          </a:schemeClr>
+        </a:solidFill>
+        <a:round/>
+      </a:ln>
+    </cs:spPr>
+  </cs:errorBar>
+  <cs:floor>
+    <cs:lnRef idx="0"/>
+    <cs:fillRef idx="0"/>
+    <cs:effectRef idx="0"/>
+    <cs:fontRef idx="minor">
+      <a:schemeClr val="tx1"/>
+    </cs:fontRef>
+    <cs:spPr>
+      <a:noFill/>
+      <a:ln>
+        <a:noFill/>
+      </a:ln>
+    </cs:spPr>
+  </cs:floor>
+  <cs:gridlineMajor>
+    <cs:lnRef idx="0"/>
+    <cs:fillRef idx="0"/>
+    <cs:effectRef idx="0"/>
+    <cs:fontRef idx="minor">
+      <a:schemeClr val="tx1"/>
+    </cs:fontRef>
+    <cs:spPr>
+      <a:ln w="9525" cap="flat" cmpd="sng" algn="ctr">
+        <a:solidFill>
+          <a:schemeClr val="tx1">
+            <a:lumMod val="15000"/>
+            <a:lumOff val="85000"/>
+          </a:schemeClr>
+        </a:solidFill>
+        <a:round/>
+      </a:ln>
+    </cs:spPr>
+  </cs:gridlineMajor>
+  <cs:gridlineMinor>
+    <cs:lnRef idx="0"/>
+    <cs:fillRef idx="0"/>
+    <cs:effectRef idx="0"/>
+    <cs:fontRef idx="minor">
+      <a:schemeClr val="tx1"/>
+    </cs:fontRef>
+    <cs:spPr>
+      <a:ln w="9525" cap="flat" cmpd="sng" algn="ctr">
+        <a:solidFill>
+          <a:schemeClr val="tx1">
+            <a:lumMod val="5000"/>
+            <a:lumOff val="95000"/>
+          </a:schemeClr>
+        </a:solidFill>
+        <a:round/>
+      </a:ln>
+    </cs:spPr>
+  </cs:gridlineMinor>
+  <cs:hiLoLine>
+    <cs:lnRef idx="0"/>
+    <cs:fillRef idx="0"/>
+    <cs:effectRef idx="0"/>
+    <cs:fontRef idx="minor">
+      <a:schemeClr val="tx1"/>
+    </cs:fontRef>
+    <cs:spPr>
+      <a:ln w="9525" cap="flat" cmpd="sng" algn="ctr">
+        <a:solidFill>
+          <a:schemeClr val="tx1">
+            <a:lumMod val="50000"/>
+            <a:lumOff val="50000"/>
+          </a:schemeClr>
+        </a:solidFill>
+        <a:round/>
+      </a:ln>
+    </cs:spPr>
+  </cs:hiLoLine>
+  <cs:leaderLine>
+    <cs:lnRef idx="0"/>
+    <cs:fillRef idx="0"/>
+    <cs:effectRef idx="0"/>
+    <cs:fontRef idx="minor">
+      <a:schemeClr val="tx1"/>
+    </cs:fontRef>
+    <cs:spPr>
+      <a:ln w="9525" cap="flat" cmpd="sng" algn="ctr">
+        <a:solidFill>
+          <a:schemeClr val="tx1">
+            <a:lumMod val="35000"/>
+            <a:lumOff val="65000"/>
+          </a:schemeClr>
+        </a:solidFill>
+        <a:round/>
+      </a:ln>
+    </cs:spPr>
+  </cs:leaderLine>
+  <cs:legend>
+    <cs:lnRef idx="0"/>
+    <cs:fillRef idx="0"/>
+    <cs:effectRef idx="0"/>
+    <cs:fontRef idx="minor">
+      <a:schemeClr val="tx1">
+        <a:lumMod val="65000"/>
+        <a:lumOff val="35000"/>
+      </a:schemeClr>
+    </cs:fontRef>
+    <cs:defRPr sz="900" kern="1200"/>
+  </cs:legend>
+  <cs:plotArea mods="allowNoFillOverride allowNoLineOverride">
+    <cs:lnRef idx="0"/>
+    <cs:fillRef idx="0"/>
+    <cs:effectRef idx="0"/>
+    <cs:fontRef idx="minor">
+      <a:schemeClr val="tx1"/>
+    </cs:fontRef>
+  </cs:plotArea>
+  <cs:plotArea3D mods="allowNoFillOverride allowNoLineOverride">
+    <cs:lnRef idx="0"/>
+    <cs:fillRef idx="0"/>
+    <cs:effectRef idx="0"/>
+    <cs:fontRef idx="minor">
+      <a:schemeClr val="tx1"/>
+    </cs:fontRef>
+  </cs:plotArea3D>
+  <cs:seriesAxis>
+    <cs:lnRef idx="0"/>
+    <cs:fillRef idx="0"/>
+    <cs:effectRef idx="0"/>
+    <cs:fontRef idx="minor">
+      <a:schemeClr val="tx1">
+        <a:lumMod val="65000"/>
+        <a:lumOff val="35000"/>
+      </a:schemeClr>
+    </cs:fontRef>
+    <cs:defRPr sz="900" kern="1200"/>
+  </cs:seriesAxis>
+  <cs:seriesLine>
+    <cs:lnRef idx="0"/>
+    <cs:fillRef idx="0"/>
+    <cs:effectRef idx="0"/>
+    <cs:fontRef idx="minor">
+      <a:schemeClr val="tx1"/>
+    </cs:fontRef>
+    <cs:spPr>
+      <a:ln w="9525" cap="flat" cmpd="sng" algn="ctr">
+        <a:solidFill>
+          <a:schemeClr val="tx1">
+            <a:lumMod val="35000"/>
+            <a:lumOff val="65000"/>
+          </a:schemeClr>
+        </a:solidFill>
+        <a:round/>
+      </a:ln>
+    </cs:spPr>
+  </cs:seriesLine>
+  <cs:title>
+    <cs:lnRef idx="0"/>
+    <cs:fillRef idx="0"/>
+    <cs:effectRef idx="0"/>
+    <cs:fontRef idx="minor">
+      <a:schemeClr val="tx1">
+        <a:lumMod val="65000"/>
+        <a:lumOff val="35000"/>
+      </a:schemeClr>
+    </cs:fontRef>
+    <cs:defRPr sz="1400" b="0" kern="1200" spc="0" baseline="0"/>
+  </cs:title>
+  <cs:trendline>
+    <cs:lnRef idx="0">
+      <cs:styleClr val="auto"/>
+    </cs:lnRef>
+    <cs:fillRef idx="0"/>
+    <cs:effectRef idx="0"/>
+    <cs:fontRef idx="minor">
+      <a:schemeClr val="tx1"/>
+    </cs:fontRef>
+    <cs:spPr>
+      <a:ln w="19050" cap="rnd">
+        <a:solidFill>
+          <a:schemeClr val="phClr"/>
+        </a:solidFill>
+        <a:prstDash val="sysDot"/>
+      </a:ln>
+    </cs:spPr>
+  </cs:trendline>
+  <cs:trendlineLabel>
+    <cs:lnRef idx="0"/>
+    <cs:fillRef idx="0"/>
+    <cs:effectRef idx="0"/>
+    <cs:fontRef idx="minor">
+      <a:schemeClr val="tx1">
+        <a:lumMod val="65000"/>
+        <a:lumOff val="35000"/>
+      </a:schemeClr>
+    </cs:fontRef>
+    <cs:defRPr sz="900" kern="1200"/>
+  </cs:trendlineLabel>
+  <cs:upBar>
+    <cs:lnRef idx="0"/>
+    <cs:fillRef idx="0"/>
+    <cs:effectRef idx="0"/>
+    <cs:fontRef idx="minor">
+      <a:schemeClr val="tx1"/>
+    </cs:fontRef>
+    <cs:spPr>
+      <a:solidFill>
+        <a:schemeClr val="lt1"/>
+      </a:solidFill>
+      <a:ln w="9525" cap="flat" cmpd="sng" algn="ctr">
+        <a:solidFill>
+          <a:schemeClr val="tx1">
+            <a:lumMod val="65000"/>
+            <a:lumOff val="35000"/>
+          </a:schemeClr>
+        </a:solidFill>
+        <a:round/>
+      </a:ln>
+    </cs:spPr>
+  </cs:upBar>
+  <cs:valueAxis>
+    <cs:lnRef idx="0"/>
+    <cs:fillRef idx="0"/>
+    <cs:effectRef idx="0"/>
+    <cs:fontRef idx="minor">
+      <a:schemeClr val="tx1">
+        <a:lumMod val="65000"/>
+        <a:lumOff val="35000"/>
+      </a:schemeClr>
+    </cs:fontRef>
+    <cs:spPr>
+      <a:ln w="9525" cap="flat" cmpd="sng" algn="ctr">
+        <a:solidFill>
+          <a:schemeClr val="tx1">
+            <a:lumMod val="25000"/>
+            <a:lumOff val="75000"/>
+          </a:schemeClr>
+        </a:solidFill>
+        <a:round/>
+      </a:ln>
+    </cs:spPr>
+    <cs:defRPr sz="900" kern="1200"/>
+  </cs:valueAxis>
+  <cs:wall>
+    <cs:lnRef idx="0"/>
+    <cs:fillRef idx="0"/>
+    <cs:effectRef idx="0"/>
+    <cs:fontRef idx="minor">
+      <a:schemeClr val="tx1"/>
+    </cs:fontRef>
+    <cs:spPr>
+      <a:noFill/>
+      <a:ln>
+        <a:noFill/>
+      </a:ln>
+    </cs:spPr>
+  </cs:wall>
+</cs:chartStyle>
+</file>
+
 <file path=word/theme/theme1.xml><?xml version="1.0" encoding="utf-8"?>
 <a:theme xmlns:a="http://schemas.openxmlformats.org/drawingml/2006/main" name="Office Theme">
   <a:themeElements>

</xml_diff>